<commit_message>
Se agrego el plan de calidad
</commit_message>
<xml_diff>
--- a/ReporteProyecto-IngSof.docx
+++ b/ReporteProyecto-IngSof.docx
@@ -57,7 +57,7 @@
                     </pic:cNvPicPr>
                   </pic:nvPicPr>
                   <pic:blipFill>
-                    <a:blip r:embed="rId7">
+                    <a:blip r:embed="rId8">
                       <a:extLst>
                         <a:ext uri="{28A0092B-C50C-407E-A947-70E740481C1C}">
                           <a14:useLocalDpi xmlns:a14="http://schemas.microsoft.com/office/drawing/2010/main" val="0"/>
@@ -252,6 +252,15 @@
     </w:p>
     <w:sdt>
       <w:sdtPr>
+        <w:rPr>
+          <w:rFonts w:asciiTheme="minorHAnsi" w:eastAsiaTheme="minorHAnsi" w:hAnsiTheme="minorHAnsi" w:cstheme="minorBidi"/>
+          <w:color w:val="auto"/>
+          <w:kern w:val="2"/>
+          <w:sz w:val="22"/>
+          <w:szCs w:val="22"/>
+          <w:lang w:val="es-MX"/>
+          <w14:ligatures w14:val="standardContextual"/>
+        </w:rPr>
         <w:id w:val="-1797142173"/>
         <w:docPartObj>
           <w:docPartGallery w:val="Table of Contents"/>
@@ -260,16 +269,9 @@
       </w:sdtPr>
       <w:sdtEndPr>
         <w:rPr>
-          <w:rFonts w:asciiTheme="minorHAnsi" w:eastAsiaTheme="minorHAnsi" w:hAnsiTheme="minorHAnsi" w:cstheme="minorBidi"/>
           <w:b/>
           <w:bCs/>
           <w:noProof/>
-          <w:color w:val="auto"/>
-          <w:kern w:val="2"/>
-          <w:sz w:val="22"/>
-          <w:szCs w:val="22"/>
-          <w:lang w:val="es-MX"/>
-          <w14:ligatures w14:val="standardContextual"/>
         </w:rPr>
       </w:sdtEndPr>
       <w:sdtContent>
@@ -1107,6 +1109,1201 @@
           <w:szCs w:val="24"/>
         </w:rPr>
       </w:pPr>
+      <w:r>
+        <w:rPr>
+          <w:sz w:val="24"/>
+          <w:szCs w:val="24"/>
+        </w:rPr>
+        <w:t xml:space="preserve">Este texto describe el plan para el desarrollo del </w:t>
+      </w:r>
+      <w:proofErr w:type="spellStart"/>
+      <w:r>
+        <w:rPr>
+          <w:sz w:val="24"/>
+          <w:szCs w:val="24"/>
+        </w:rPr>
+        <w:t>chatbot</w:t>
+      </w:r>
+      <w:proofErr w:type="spellEnd"/>
+      <w:r>
+        <w:rPr>
+          <w:sz w:val="24"/>
+          <w:szCs w:val="24"/>
+        </w:rPr>
+        <w:t xml:space="preserve"> para guiar a los estudiantes de nuevo ingreso del ITAM, este</w:t>
+      </w:r>
+      <w:r>
+        <w:rPr>
+          <w:sz w:val="24"/>
+          <w:szCs w:val="24"/>
+        </w:rPr>
+        <w:t xml:space="preserve"> garantiza que el resultado final cumpla con los requisitos establecidos, proporcionando una experiencia que sea útil, amigable y confiable.</w:t>
+      </w:r>
+    </w:p>
+    <w:p>
+      <w:pPr>
+        <w:spacing w:line="360" w:lineRule="auto"/>
+        <w:jc w:val="both"/>
+        <w:rPr>
+          <w:sz w:val="24"/>
+          <w:szCs w:val="24"/>
+        </w:rPr>
+      </w:pPr>
+      <w:r>
+        <w:rPr>
+          <w:b/>
+          <w:bCs/>
+          <w:sz w:val="24"/>
+          <w:szCs w:val="24"/>
+        </w:rPr>
+        <w:t>Objetivos de Calidad</w:t>
+      </w:r>
+    </w:p>
+    <w:p>
+      <w:pPr>
+        <w:pStyle w:val="Prrafodelista"/>
+        <w:numPr>
+          <w:ilvl w:val="0"/>
+          <w:numId w:val="1"/>
+        </w:numPr>
+        <w:spacing w:line="360" w:lineRule="auto"/>
+        <w:jc w:val="both"/>
+        <w:rPr>
+          <w:sz w:val="24"/>
+          <w:szCs w:val="24"/>
+        </w:rPr>
+      </w:pPr>
+      <w:r>
+        <w:rPr>
+          <w:sz w:val="24"/>
+          <w:szCs w:val="24"/>
+        </w:rPr>
+        <w:t xml:space="preserve">El </w:t>
+      </w:r>
+      <w:proofErr w:type="spellStart"/>
+      <w:r>
+        <w:rPr>
+          <w:sz w:val="24"/>
+          <w:szCs w:val="24"/>
+        </w:rPr>
+        <w:t>chatbot</w:t>
+      </w:r>
+      <w:proofErr w:type="spellEnd"/>
+      <w:r>
+        <w:rPr>
+          <w:sz w:val="24"/>
+          <w:szCs w:val="24"/>
+        </w:rPr>
+        <w:t xml:space="preserve"> debe poder responder preguntas sobre inscripción, horarios, ubicaciones en el campus, servicios estudiantiles, etc</w:t>
+      </w:r>
+      <w:r>
+        <w:rPr>
+          <w:sz w:val="24"/>
+          <w:szCs w:val="24"/>
+        </w:rPr>
+        <w:t>.</w:t>
+      </w:r>
+    </w:p>
+    <w:p>
+      <w:pPr>
+        <w:pStyle w:val="Prrafodelista"/>
+        <w:numPr>
+          <w:ilvl w:val="0"/>
+          <w:numId w:val="1"/>
+        </w:numPr>
+        <w:spacing w:line="360" w:lineRule="auto"/>
+        <w:jc w:val="both"/>
+        <w:rPr>
+          <w:sz w:val="24"/>
+          <w:szCs w:val="24"/>
+        </w:rPr>
+      </w:pPr>
+      <w:r>
+        <w:rPr>
+          <w:sz w:val="24"/>
+          <w:szCs w:val="24"/>
+        </w:rPr>
+        <w:t>L</w:t>
+      </w:r>
+      <w:r>
+        <w:rPr>
+          <w:sz w:val="24"/>
+          <w:szCs w:val="24"/>
+        </w:rPr>
+        <w:t xml:space="preserve">as respuestas </w:t>
+      </w:r>
+      <w:r>
+        <w:rPr>
+          <w:sz w:val="24"/>
+          <w:szCs w:val="24"/>
+        </w:rPr>
+        <w:t xml:space="preserve">deben ser </w:t>
+      </w:r>
+      <w:r>
+        <w:rPr>
+          <w:sz w:val="24"/>
+          <w:szCs w:val="24"/>
+        </w:rPr>
+        <w:t>precisas, útiles y relevantes</w:t>
+      </w:r>
+      <w:r>
+        <w:rPr>
+          <w:sz w:val="24"/>
+          <w:szCs w:val="24"/>
+        </w:rPr>
+        <w:t>.</w:t>
+      </w:r>
+    </w:p>
+    <w:p>
+      <w:pPr>
+        <w:pStyle w:val="Prrafodelista"/>
+        <w:numPr>
+          <w:ilvl w:val="0"/>
+          <w:numId w:val="1"/>
+        </w:numPr>
+        <w:spacing w:line="360" w:lineRule="auto"/>
+        <w:jc w:val="both"/>
+        <w:rPr>
+          <w:sz w:val="24"/>
+          <w:szCs w:val="24"/>
+        </w:rPr>
+      </w:pPr>
+      <w:r>
+        <w:rPr>
+          <w:sz w:val="24"/>
+          <w:szCs w:val="24"/>
+        </w:rPr>
+        <w:t xml:space="preserve">El </w:t>
+      </w:r>
+      <w:proofErr w:type="spellStart"/>
+      <w:r>
+        <w:rPr>
+          <w:sz w:val="24"/>
+          <w:szCs w:val="24"/>
+        </w:rPr>
+        <w:t>chatbot</w:t>
+      </w:r>
+      <w:proofErr w:type="spellEnd"/>
+      <w:r>
+        <w:rPr>
+          <w:sz w:val="24"/>
+          <w:szCs w:val="24"/>
+        </w:rPr>
+        <w:t xml:space="preserve"> debe ser fácil de usar, </w:t>
+      </w:r>
+      <w:r>
+        <w:rPr>
+          <w:sz w:val="24"/>
+          <w:szCs w:val="24"/>
+        </w:rPr>
+        <w:t>haciendo que las interacciones con los usuarios sean intuitivas</w:t>
+      </w:r>
+      <w:r>
+        <w:rPr>
+          <w:sz w:val="24"/>
+          <w:szCs w:val="24"/>
+        </w:rPr>
+        <w:t>.</w:t>
+      </w:r>
+    </w:p>
+    <w:p>
+      <w:pPr>
+        <w:pStyle w:val="Prrafodelista"/>
+        <w:numPr>
+          <w:ilvl w:val="0"/>
+          <w:numId w:val="1"/>
+        </w:numPr>
+        <w:spacing w:line="360" w:lineRule="auto"/>
+        <w:jc w:val="both"/>
+        <w:rPr>
+          <w:sz w:val="24"/>
+          <w:szCs w:val="24"/>
+        </w:rPr>
+      </w:pPr>
+      <w:r>
+        <w:rPr>
+          <w:sz w:val="24"/>
+          <w:szCs w:val="24"/>
+        </w:rPr>
+        <w:t xml:space="preserve">El </w:t>
+      </w:r>
+      <w:proofErr w:type="spellStart"/>
+      <w:r>
+        <w:rPr>
+          <w:sz w:val="24"/>
+          <w:szCs w:val="24"/>
+        </w:rPr>
+        <w:t>chatbot</w:t>
+      </w:r>
+      <w:proofErr w:type="spellEnd"/>
+      <w:r>
+        <w:rPr>
+          <w:sz w:val="24"/>
+          <w:szCs w:val="24"/>
+        </w:rPr>
+        <w:t xml:space="preserve"> debe funcionar</w:t>
+      </w:r>
+      <w:r>
+        <w:rPr>
+          <w:sz w:val="24"/>
+          <w:szCs w:val="24"/>
+        </w:rPr>
+        <w:t xml:space="preserve"> en cualquier celular que tenga </w:t>
+      </w:r>
+      <w:r>
+        <w:rPr>
+          <w:sz w:val="24"/>
+          <w:szCs w:val="24"/>
+        </w:rPr>
+        <w:t>una</w:t>
+      </w:r>
+      <w:r>
+        <w:rPr>
+          <w:sz w:val="24"/>
+          <w:szCs w:val="24"/>
+        </w:rPr>
+        <w:t xml:space="preserve"> versión </w:t>
+      </w:r>
+      <w:r>
+        <w:rPr>
+          <w:sz w:val="24"/>
+          <w:szCs w:val="24"/>
+        </w:rPr>
+        <w:t>funcional</w:t>
+      </w:r>
+      <w:r>
+        <w:rPr>
+          <w:sz w:val="24"/>
+          <w:szCs w:val="24"/>
+        </w:rPr>
+        <w:t xml:space="preserve"> de WhatsApp</w:t>
+      </w:r>
+      <w:r>
+        <w:rPr>
+          <w:sz w:val="24"/>
+          <w:szCs w:val="24"/>
+        </w:rPr>
+        <w:t>.</w:t>
+      </w:r>
+    </w:p>
+    <w:p>
+      <w:pPr>
+        <w:pStyle w:val="Prrafodelista"/>
+        <w:numPr>
+          <w:ilvl w:val="0"/>
+          <w:numId w:val="1"/>
+        </w:numPr>
+        <w:spacing w:line="360" w:lineRule="auto"/>
+        <w:jc w:val="both"/>
+        <w:rPr>
+          <w:sz w:val="24"/>
+          <w:szCs w:val="24"/>
+        </w:rPr>
+      </w:pPr>
+      <w:r>
+        <w:rPr>
+          <w:sz w:val="24"/>
+          <w:szCs w:val="24"/>
+        </w:rPr>
+        <w:t>Cumplir con los estándares de seguridad y privacidad de los datos.</w:t>
+      </w:r>
+    </w:p>
+    <w:p>
+      <w:pPr>
+        <w:pStyle w:val="Prrafodelista"/>
+        <w:numPr>
+          <w:ilvl w:val="0"/>
+          <w:numId w:val="1"/>
+        </w:numPr>
+        <w:spacing w:line="360" w:lineRule="auto"/>
+        <w:jc w:val="both"/>
+        <w:rPr>
+          <w:sz w:val="24"/>
+          <w:szCs w:val="24"/>
+        </w:rPr>
+      </w:pPr>
+      <w:r>
+        <w:rPr>
+          <w:sz w:val="24"/>
+          <w:szCs w:val="24"/>
+        </w:rPr>
+        <w:t>El sistema debe estar disponible durante las horas estudiantiles</w:t>
+      </w:r>
+      <w:r>
+        <w:rPr>
+          <w:sz w:val="24"/>
+          <w:szCs w:val="24"/>
+        </w:rPr>
+        <w:t>.</w:t>
+      </w:r>
+    </w:p>
+    <w:p>
+      <w:pPr>
+        <w:pStyle w:val="Prrafodelista"/>
+        <w:numPr>
+          <w:ilvl w:val="0"/>
+          <w:numId w:val="1"/>
+        </w:numPr>
+        <w:spacing w:line="360" w:lineRule="auto"/>
+        <w:jc w:val="both"/>
+        <w:rPr>
+          <w:sz w:val="24"/>
+          <w:szCs w:val="24"/>
+        </w:rPr>
+      </w:pPr>
+      <w:r>
+        <w:rPr>
+          <w:sz w:val="24"/>
+          <w:szCs w:val="24"/>
+        </w:rPr>
+        <w:t>Facilitar actualizaciones frecuentes para mejorar el rendimiento y contenido</w:t>
+      </w:r>
+      <w:r>
+        <w:rPr>
+          <w:sz w:val="24"/>
+          <w:szCs w:val="24"/>
+        </w:rPr>
+        <w:t>.</w:t>
+      </w:r>
+    </w:p>
+    <w:p>
+      <w:pPr>
+        <w:spacing w:line="360" w:lineRule="auto"/>
+        <w:jc w:val="both"/>
+        <w:rPr>
+          <w:b/>
+          <w:bCs/>
+          <w:sz w:val="24"/>
+          <w:szCs w:val="24"/>
+        </w:rPr>
+      </w:pPr>
+      <w:r>
+        <w:rPr>
+          <w:b/>
+          <w:bCs/>
+          <w:sz w:val="24"/>
+          <w:szCs w:val="24"/>
+        </w:rPr>
+        <w:t>Alcance del plan</w:t>
+      </w:r>
+    </w:p>
+    <w:p>
+      <w:pPr>
+        <w:spacing w:line="360" w:lineRule="auto"/>
+        <w:jc w:val="both"/>
+        <w:rPr>
+          <w:sz w:val="24"/>
+          <w:szCs w:val="24"/>
+        </w:rPr>
+      </w:pPr>
+      <w:r>
+        <w:rPr>
+          <w:sz w:val="24"/>
+          <w:szCs w:val="24"/>
+        </w:rPr>
+        <w:t xml:space="preserve">El plan </w:t>
+      </w:r>
+      <w:r>
+        <w:rPr>
+          <w:sz w:val="24"/>
+          <w:szCs w:val="24"/>
+        </w:rPr>
+        <w:t xml:space="preserve">contempla el desarrollo </w:t>
+      </w:r>
+      <w:r>
+        <w:rPr>
+          <w:sz w:val="24"/>
+          <w:szCs w:val="24"/>
+        </w:rPr>
+        <w:t>técnico y diseño de las conversaciones, pruebas de usabilidad y el mantenimiento del software.</w:t>
+      </w:r>
+    </w:p>
+    <w:p>
+      <w:pPr>
+        <w:spacing w:line="360" w:lineRule="auto"/>
+        <w:jc w:val="both"/>
+        <w:rPr>
+          <w:b/>
+          <w:bCs/>
+          <w:sz w:val="24"/>
+          <w:szCs w:val="24"/>
+        </w:rPr>
+      </w:pPr>
+      <w:r>
+        <w:rPr>
+          <w:b/>
+          <w:bCs/>
+          <w:sz w:val="24"/>
+          <w:szCs w:val="24"/>
+        </w:rPr>
+        <w:t>Criterios de Calidad</w:t>
+      </w:r>
+    </w:p>
+    <w:p>
+      <w:pPr>
+        <w:pStyle w:val="Prrafodelista"/>
+        <w:numPr>
+          <w:ilvl w:val="0"/>
+          <w:numId w:val="2"/>
+        </w:numPr>
+        <w:spacing w:line="360" w:lineRule="auto"/>
+        <w:jc w:val="both"/>
+        <w:rPr>
+          <w:sz w:val="24"/>
+          <w:szCs w:val="24"/>
+        </w:rPr>
+      </w:pPr>
+      <w:r>
+        <w:rPr>
+          <w:sz w:val="24"/>
+          <w:szCs w:val="24"/>
+        </w:rPr>
+        <w:t>Exactitud: Al menos el 80% de las respuestas deben ser correctas.</w:t>
+      </w:r>
+    </w:p>
+    <w:p>
+      <w:pPr>
+        <w:pStyle w:val="Prrafodelista"/>
+        <w:numPr>
+          <w:ilvl w:val="0"/>
+          <w:numId w:val="2"/>
+        </w:numPr>
+        <w:spacing w:line="360" w:lineRule="auto"/>
+        <w:jc w:val="both"/>
+        <w:rPr>
+          <w:sz w:val="24"/>
+          <w:szCs w:val="24"/>
+        </w:rPr>
+      </w:pPr>
+      <w:r>
+        <w:rPr>
+          <w:sz w:val="24"/>
+          <w:szCs w:val="24"/>
+        </w:rPr>
+        <w:t>Velocidad: El tiempo de respuesta debe ser inferior a 1 segundo.</w:t>
+      </w:r>
+    </w:p>
+    <w:p>
+      <w:pPr>
+        <w:pStyle w:val="Prrafodelista"/>
+        <w:numPr>
+          <w:ilvl w:val="0"/>
+          <w:numId w:val="2"/>
+        </w:numPr>
+        <w:spacing w:line="360" w:lineRule="auto"/>
+        <w:jc w:val="both"/>
+        <w:rPr>
+          <w:sz w:val="24"/>
+          <w:szCs w:val="24"/>
+        </w:rPr>
+      </w:pPr>
+      <w:r>
+        <w:rPr>
+          <w:sz w:val="24"/>
+          <w:szCs w:val="24"/>
+        </w:rPr>
+        <w:t>Usabilidad: Al menos el 90% de los usuarios deben considerar la interacción intuitiva.</w:t>
+      </w:r>
+    </w:p>
+    <w:p>
+      <w:pPr>
+        <w:pStyle w:val="Prrafodelista"/>
+        <w:numPr>
+          <w:ilvl w:val="0"/>
+          <w:numId w:val="2"/>
+        </w:numPr>
+        <w:spacing w:line="360" w:lineRule="auto"/>
+        <w:jc w:val="both"/>
+        <w:rPr>
+          <w:sz w:val="24"/>
+          <w:szCs w:val="24"/>
+        </w:rPr>
+      </w:pPr>
+      <w:r>
+        <w:rPr>
+          <w:sz w:val="24"/>
+          <w:szCs w:val="24"/>
+        </w:rPr>
+        <w:lastRenderedPageBreak/>
+        <w:t xml:space="preserve">Compatibilidad: </w:t>
+      </w:r>
+      <w:r>
+        <w:rPr>
+          <w:sz w:val="24"/>
+          <w:szCs w:val="24"/>
+        </w:rPr>
+        <w:t>Funcionamiento en cualquier dispositivo con una versión</w:t>
+      </w:r>
+      <w:r>
+        <w:rPr>
+          <w:sz w:val="24"/>
+          <w:szCs w:val="24"/>
+        </w:rPr>
+        <w:t xml:space="preserve"> funcional de </w:t>
+      </w:r>
+      <w:r>
+        <w:rPr>
+          <w:sz w:val="24"/>
+          <w:szCs w:val="24"/>
+        </w:rPr>
+        <w:t>WhatsApp</w:t>
+      </w:r>
+      <w:r>
+        <w:rPr>
+          <w:sz w:val="24"/>
+          <w:szCs w:val="24"/>
+        </w:rPr>
+        <w:t>.</w:t>
+      </w:r>
+    </w:p>
+    <w:p>
+      <w:pPr>
+        <w:pStyle w:val="Prrafodelista"/>
+        <w:numPr>
+          <w:ilvl w:val="0"/>
+          <w:numId w:val="2"/>
+        </w:numPr>
+        <w:spacing w:line="360" w:lineRule="auto"/>
+        <w:jc w:val="both"/>
+        <w:rPr>
+          <w:sz w:val="24"/>
+          <w:szCs w:val="24"/>
+        </w:rPr>
+      </w:pPr>
+      <w:r>
+        <w:rPr>
+          <w:sz w:val="24"/>
+          <w:szCs w:val="24"/>
+        </w:rPr>
+        <w:t xml:space="preserve">Seguridad: No se debe presentar ningún caso en donde se filtre la información personal de los usuarios. </w:t>
+      </w:r>
+    </w:p>
+    <w:p>
+      <w:pPr>
+        <w:spacing w:line="360" w:lineRule="auto"/>
+        <w:jc w:val="both"/>
+        <w:rPr>
+          <w:b/>
+          <w:bCs/>
+          <w:sz w:val="24"/>
+          <w:szCs w:val="24"/>
+        </w:rPr>
+      </w:pPr>
+      <w:r>
+        <w:rPr>
+          <w:b/>
+          <w:bCs/>
+          <w:sz w:val="24"/>
+          <w:szCs w:val="24"/>
+        </w:rPr>
+        <w:t>Roles y Responsabilidades</w:t>
+      </w:r>
+    </w:p>
+    <w:p>
+      <w:pPr>
+        <w:pStyle w:val="Prrafodelista"/>
+        <w:numPr>
+          <w:ilvl w:val="0"/>
+          <w:numId w:val="3"/>
+        </w:numPr>
+        <w:spacing w:line="360" w:lineRule="auto"/>
+        <w:jc w:val="both"/>
+        <w:rPr>
+          <w:sz w:val="24"/>
+          <w:szCs w:val="24"/>
+        </w:rPr>
+      </w:pPr>
+      <w:r>
+        <w:rPr>
+          <w:sz w:val="24"/>
+          <w:szCs w:val="24"/>
+        </w:rPr>
+        <w:t xml:space="preserve">Equipo de Desarrollo: Crear el </w:t>
+      </w:r>
+      <w:proofErr w:type="spellStart"/>
+      <w:r>
+        <w:rPr>
+          <w:sz w:val="24"/>
+          <w:szCs w:val="24"/>
+        </w:rPr>
+        <w:t>chatbot</w:t>
+      </w:r>
+      <w:proofErr w:type="spellEnd"/>
+      <w:r>
+        <w:rPr>
+          <w:sz w:val="24"/>
+          <w:szCs w:val="24"/>
+        </w:rPr>
+        <w:t>, implementar las funcionalidades</w:t>
+      </w:r>
+      <w:r>
+        <w:rPr>
+          <w:sz w:val="24"/>
+          <w:szCs w:val="24"/>
+        </w:rPr>
+        <w:t xml:space="preserve">, </w:t>
+      </w:r>
+      <w:r>
+        <w:rPr>
+          <w:sz w:val="24"/>
+          <w:szCs w:val="24"/>
+        </w:rPr>
+        <w:t>realizar pruebas técnicas</w:t>
+      </w:r>
+      <w:r>
+        <w:rPr>
+          <w:sz w:val="24"/>
+          <w:szCs w:val="24"/>
+        </w:rPr>
+        <w:t xml:space="preserve"> y redactar la documentación.</w:t>
+      </w:r>
+    </w:p>
+    <w:p>
+      <w:pPr>
+        <w:pStyle w:val="Prrafodelista"/>
+        <w:numPr>
+          <w:ilvl w:val="0"/>
+          <w:numId w:val="3"/>
+        </w:numPr>
+        <w:spacing w:line="360" w:lineRule="auto"/>
+        <w:jc w:val="both"/>
+        <w:rPr>
+          <w:sz w:val="24"/>
+          <w:szCs w:val="24"/>
+        </w:rPr>
+      </w:pPr>
+      <w:r>
+        <w:rPr>
+          <w:sz w:val="24"/>
+          <w:szCs w:val="24"/>
+        </w:rPr>
+        <w:t>Equipo de Pruebas: Evaluar la funcionalidad, usabilidad y compatibilidad.</w:t>
+      </w:r>
+    </w:p>
+    <w:p>
+      <w:pPr>
+        <w:pStyle w:val="Prrafodelista"/>
+        <w:numPr>
+          <w:ilvl w:val="0"/>
+          <w:numId w:val="3"/>
+        </w:numPr>
+        <w:spacing w:line="360" w:lineRule="auto"/>
+        <w:jc w:val="both"/>
+        <w:rPr>
+          <w:sz w:val="24"/>
+          <w:szCs w:val="24"/>
+        </w:rPr>
+      </w:pPr>
+      <w:r>
+        <w:rPr>
+          <w:sz w:val="24"/>
+          <w:szCs w:val="24"/>
+        </w:rPr>
+        <w:t>Equipo de Mantenimiento: Monitorizar el rendimiento y gestionar actualizaciones.</w:t>
+      </w:r>
+    </w:p>
+    <w:p>
+      <w:pPr>
+        <w:pStyle w:val="Prrafodelista"/>
+        <w:numPr>
+          <w:ilvl w:val="0"/>
+          <w:numId w:val="3"/>
+        </w:numPr>
+        <w:spacing w:line="360" w:lineRule="auto"/>
+        <w:jc w:val="both"/>
+        <w:rPr>
+          <w:sz w:val="24"/>
+          <w:szCs w:val="24"/>
+        </w:rPr>
+      </w:pPr>
+      <w:r>
+        <w:rPr>
+          <w:sz w:val="24"/>
+          <w:szCs w:val="24"/>
+        </w:rPr>
+        <w:t xml:space="preserve">Equipo administrativo: </w:t>
+      </w:r>
+      <w:r>
+        <w:rPr>
+          <w:sz w:val="24"/>
+          <w:szCs w:val="24"/>
+        </w:rPr>
+        <w:t>Supervisar el cumplimiento de este plan y coordinar las actividades relacionadas.</w:t>
+      </w:r>
+    </w:p>
+    <w:p>
+      <w:pPr>
+        <w:spacing w:line="360" w:lineRule="auto"/>
+        <w:jc w:val="both"/>
+        <w:rPr>
+          <w:b/>
+          <w:bCs/>
+          <w:sz w:val="24"/>
+          <w:szCs w:val="24"/>
+        </w:rPr>
+      </w:pPr>
+      <w:r>
+        <w:rPr>
+          <w:b/>
+          <w:bCs/>
+          <w:sz w:val="24"/>
+          <w:szCs w:val="24"/>
+        </w:rPr>
+        <w:t>Procesos de calidad</w:t>
+      </w:r>
+    </w:p>
+    <w:p>
+      <w:pPr>
+        <w:pStyle w:val="Prrafodelista"/>
+        <w:numPr>
+          <w:ilvl w:val="0"/>
+          <w:numId w:val="9"/>
+        </w:numPr>
+        <w:spacing w:line="360" w:lineRule="auto"/>
+        <w:jc w:val="both"/>
+        <w:rPr>
+          <w:sz w:val="24"/>
+          <w:szCs w:val="24"/>
+        </w:rPr>
+      </w:pPr>
+      <w:r>
+        <w:rPr>
+          <w:sz w:val="24"/>
+          <w:szCs w:val="24"/>
+        </w:rPr>
+        <w:t>Planificación:</w:t>
+      </w:r>
+      <w:r>
+        <w:rPr>
+          <w:sz w:val="24"/>
+          <w:szCs w:val="24"/>
+        </w:rPr>
+        <w:t xml:space="preserve"> </w:t>
+      </w:r>
+      <w:r>
+        <w:rPr>
+          <w:sz w:val="24"/>
+          <w:szCs w:val="24"/>
+        </w:rPr>
+        <w:t>Definir requisitos funcionales y no funcionales.</w:t>
+      </w:r>
+    </w:p>
+    <w:p>
+      <w:pPr>
+        <w:pStyle w:val="Prrafodelista"/>
+        <w:numPr>
+          <w:ilvl w:val="0"/>
+          <w:numId w:val="9"/>
+        </w:numPr>
+        <w:spacing w:line="360" w:lineRule="auto"/>
+        <w:jc w:val="both"/>
+        <w:rPr>
+          <w:sz w:val="24"/>
+          <w:szCs w:val="24"/>
+        </w:rPr>
+      </w:pPr>
+      <w:r>
+        <w:rPr>
+          <w:sz w:val="24"/>
+          <w:szCs w:val="24"/>
+        </w:rPr>
+        <w:t>Desarrollo:</w:t>
+      </w:r>
+      <w:r>
+        <w:rPr>
+          <w:sz w:val="24"/>
+          <w:szCs w:val="24"/>
+        </w:rPr>
+        <w:t xml:space="preserve"> Realizar el </w:t>
+      </w:r>
+      <w:proofErr w:type="spellStart"/>
+      <w:r>
+        <w:rPr>
+          <w:sz w:val="24"/>
+          <w:szCs w:val="24"/>
+        </w:rPr>
+        <w:t>chatbot</w:t>
+      </w:r>
+      <w:proofErr w:type="spellEnd"/>
+      <w:r>
+        <w:rPr>
+          <w:sz w:val="24"/>
+          <w:szCs w:val="24"/>
+        </w:rPr>
+        <w:t xml:space="preserve"> siguiendo buenas prácticas de programación.</w:t>
+      </w:r>
+    </w:p>
+    <w:p>
+      <w:pPr>
+        <w:pStyle w:val="Prrafodelista"/>
+        <w:numPr>
+          <w:ilvl w:val="0"/>
+          <w:numId w:val="9"/>
+        </w:numPr>
+        <w:spacing w:line="360" w:lineRule="auto"/>
+        <w:jc w:val="both"/>
+        <w:rPr>
+          <w:sz w:val="24"/>
+          <w:szCs w:val="24"/>
+        </w:rPr>
+      </w:pPr>
+      <w:r>
+        <w:rPr>
+          <w:sz w:val="24"/>
+          <w:szCs w:val="24"/>
+        </w:rPr>
+        <w:t>Pruebas:</w:t>
+      </w:r>
+      <w:r>
+        <w:rPr>
+          <w:sz w:val="24"/>
+          <w:szCs w:val="24"/>
+        </w:rPr>
+        <w:t xml:space="preserve"> </w:t>
+      </w:r>
+      <w:r>
+        <w:rPr>
+          <w:sz w:val="24"/>
+          <w:szCs w:val="24"/>
+        </w:rPr>
+        <w:t>Pruebas unitarias de integración y de sistema</w:t>
+      </w:r>
+      <w:r>
+        <w:rPr>
+          <w:sz w:val="24"/>
+          <w:szCs w:val="24"/>
+        </w:rPr>
+        <w:t>, p</w:t>
+      </w:r>
+      <w:r>
+        <w:rPr>
+          <w:sz w:val="24"/>
+          <w:szCs w:val="24"/>
+        </w:rPr>
+        <w:t>ruebas con usuarios reales para evaluar la experiencia.</w:t>
+      </w:r>
+    </w:p>
+    <w:p>
+      <w:pPr>
+        <w:pStyle w:val="Prrafodelista"/>
+        <w:numPr>
+          <w:ilvl w:val="0"/>
+          <w:numId w:val="9"/>
+        </w:numPr>
+        <w:spacing w:line="360" w:lineRule="auto"/>
+        <w:jc w:val="both"/>
+        <w:rPr>
+          <w:sz w:val="24"/>
+          <w:szCs w:val="24"/>
+        </w:rPr>
+      </w:pPr>
+      <w:r>
+        <w:rPr>
+          <w:sz w:val="24"/>
+          <w:szCs w:val="24"/>
+        </w:rPr>
+        <w:t>Monitorización:</w:t>
+      </w:r>
+      <w:r>
+        <w:rPr>
+          <w:sz w:val="24"/>
+          <w:szCs w:val="24"/>
+        </w:rPr>
+        <w:t xml:space="preserve"> </w:t>
+      </w:r>
+      <w:r>
+        <w:rPr>
+          <w:sz w:val="24"/>
+          <w:szCs w:val="24"/>
+        </w:rPr>
+        <w:t xml:space="preserve">Recopilación de </w:t>
+      </w:r>
+      <w:proofErr w:type="spellStart"/>
+      <w:r>
+        <w:rPr>
+          <w:sz w:val="24"/>
+          <w:szCs w:val="24"/>
+        </w:rPr>
+        <w:t>feedback</w:t>
+      </w:r>
+      <w:proofErr w:type="spellEnd"/>
+      <w:r>
+        <w:rPr>
+          <w:sz w:val="24"/>
+          <w:szCs w:val="24"/>
+        </w:rPr>
+        <w:t xml:space="preserve"> de usuarios.</w:t>
+      </w:r>
+    </w:p>
+    <w:p>
+      <w:pPr>
+        <w:pStyle w:val="Prrafodelista"/>
+        <w:numPr>
+          <w:ilvl w:val="0"/>
+          <w:numId w:val="9"/>
+        </w:numPr>
+        <w:spacing w:line="360" w:lineRule="auto"/>
+        <w:jc w:val="both"/>
+        <w:rPr>
+          <w:sz w:val="24"/>
+          <w:szCs w:val="24"/>
+        </w:rPr>
+      </w:pPr>
+      <w:r>
+        <w:rPr>
+          <w:sz w:val="24"/>
+          <w:szCs w:val="24"/>
+        </w:rPr>
+        <w:t>Mejora Continua:</w:t>
+      </w:r>
+      <w:r>
+        <w:rPr>
+          <w:sz w:val="24"/>
+          <w:szCs w:val="24"/>
+        </w:rPr>
+        <w:t xml:space="preserve"> I</w:t>
+      </w:r>
+      <w:r>
+        <w:rPr>
+          <w:sz w:val="24"/>
+          <w:szCs w:val="24"/>
+        </w:rPr>
+        <w:t xml:space="preserve">ncorporar nuevas funcionalidades basadas en el </w:t>
+      </w:r>
+      <w:proofErr w:type="spellStart"/>
+      <w:r>
+        <w:rPr>
+          <w:sz w:val="24"/>
+          <w:szCs w:val="24"/>
+        </w:rPr>
+        <w:t>feedback</w:t>
+      </w:r>
+      <w:proofErr w:type="spellEnd"/>
+      <w:r>
+        <w:rPr>
+          <w:sz w:val="24"/>
+          <w:szCs w:val="24"/>
+        </w:rPr>
+        <w:t xml:space="preserve"> y c</w:t>
+      </w:r>
+      <w:r>
+        <w:rPr>
+          <w:sz w:val="24"/>
+          <w:szCs w:val="24"/>
+        </w:rPr>
+        <w:t>orregir errores identificados.</w:t>
+      </w:r>
+    </w:p>
+    <w:p>
+      <w:pPr>
+        <w:spacing w:line="360" w:lineRule="auto"/>
+        <w:jc w:val="both"/>
+        <w:rPr>
+          <w:b/>
+          <w:bCs/>
+          <w:sz w:val="24"/>
+          <w:szCs w:val="24"/>
+        </w:rPr>
+      </w:pPr>
+      <w:r>
+        <w:rPr>
+          <w:b/>
+          <w:bCs/>
+          <w:sz w:val="24"/>
+          <w:szCs w:val="24"/>
+        </w:rPr>
+        <w:t>Métricas de Calidad</w:t>
+      </w:r>
+    </w:p>
+    <w:p>
+      <w:pPr>
+        <w:pStyle w:val="Prrafodelista"/>
+        <w:numPr>
+          <w:ilvl w:val="0"/>
+          <w:numId w:val="10"/>
+        </w:numPr>
+        <w:spacing w:line="360" w:lineRule="auto"/>
+        <w:jc w:val="both"/>
+        <w:rPr>
+          <w:sz w:val="24"/>
+          <w:szCs w:val="24"/>
+        </w:rPr>
+      </w:pPr>
+      <w:r>
+        <w:rPr>
+          <w:sz w:val="24"/>
+          <w:szCs w:val="24"/>
+        </w:rPr>
+        <w:t>Porcentaje de satisfacción de usuarios (medido a través de encuestas).</w:t>
+      </w:r>
+    </w:p>
+    <w:p>
+      <w:pPr>
+        <w:pStyle w:val="Prrafodelista"/>
+        <w:numPr>
+          <w:ilvl w:val="0"/>
+          <w:numId w:val="10"/>
+        </w:numPr>
+        <w:spacing w:line="360" w:lineRule="auto"/>
+        <w:jc w:val="both"/>
+        <w:rPr>
+          <w:sz w:val="24"/>
+          <w:szCs w:val="24"/>
+        </w:rPr>
+      </w:pPr>
+      <w:r>
+        <w:rPr>
+          <w:sz w:val="24"/>
+          <w:szCs w:val="24"/>
+        </w:rPr>
+        <w:t>Tasa de resolución exitosa de consultas.</w:t>
+      </w:r>
+    </w:p>
+    <w:p>
+      <w:pPr>
+        <w:pStyle w:val="Prrafodelista"/>
+        <w:numPr>
+          <w:ilvl w:val="0"/>
+          <w:numId w:val="10"/>
+        </w:numPr>
+        <w:spacing w:line="360" w:lineRule="auto"/>
+        <w:jc w:val="both"/>
+        <w:rPr>
+          <w:sz w:val="24"/>
+          <w:szCs w:val="24"/>
+        </w:rPr>
+      </w:pPr>
+      <w:r>
+        <w:rPr>
+          <w:sz w:val="24"/>
+          <w:szCs w:val="24"/>
+        </w:rPr>
+        <w:t>Frecuencia de errores o fallos.</w:t>
+      </w:r>
+    </w:p>
+    <w:p>
+      <w:pPr>
+        <w:pStyle w:val="Prrafodelista"/>
+        <w:numPr>
+          <w:ilvl w:val="0"/>
+          <w:numId w:val="10"/>
+        </w:numPr>
+        <w:spacing w:line="360" w:lineRule="auto"/>
+        <w:jc w:val="both"/>
+        <w:rPr>
+          <w:sz w:val="24"/>
+          <w:szCs w:val="24"/>
+        </w:rPr>
+      </w:pPr>
+      <w:r>
+        <w:rPr>
+          <w:sz w:val="24"/>
+          <w:szCs w:val="24"/>
+        </w:rPr>
+        <w:t>Tiempo promedio de actualización y mantenimiento.</w:t>
+      </w:r>
+    </w:p>
+    <w:p>
+      <w:pPr>
+        <w:spacing w:line="360" w:lineRule="auto"/>
+        <w:jc w:val="both"/>
+        <w:rPr>
+          <w:b/>
+          <w:bCs/>
+          <w:sz w:val="24"/>
+          <w:szCs w:val="24"/>
+        </w:rPr>
+      </w:pPr>
+      <w:r>
+        <w:rPr>
+          <w:b/>
+          <w:bCs/>
+          <w:sz w:val="24"/>
+          <w:szCs w:val="24"/>
+        </w:rPr>
+        <w:t>Herramientas y Recursos</w:t>
+      </w:r>
+    </w:p>
+    <w:p>
+      <w:pPr>
+        <w:spacing w:line="360" w:lineRule="auto"/>
+        <w:jc w:val="both"/>
+        <w:rPr>
+          <w:sz w:val="24"/>
+          <w:szCs w:val="24"/>
+        </w:rPr>
+      </w:pPr>
+      <w:r>
+        <w:rPr>
+          <w:sz w:val="24"/>
+          <w:szCs w:val="24"/>
+        </w:rPr>
+        <w:t>Herramientas de desarrollo</w:t>
+      </w:r>
+      <w:r>
+        <w:rPr>
+          <w:sz w:val="24"/>
+          <w:szCs w:val="24"/>
+        </w:rPr>
+        <w:t xml:space="preserve">: </w:t>
+      </w:r>
+      <w:proofErr w:type="spellStart"/>
+      <w:r>
+        <w:rPr>
+          <w:sz w:val="24"/>
+          <w:szCs w:val="24"/>
+        </w:rPr>
+        <w:t>Landbot</w:t>
+      </w:r>
+      <w:proofErr w:type="spellEnd"/>
+      <w:r>
+        <w:rPr>
+          <w:sz w:val="24"/>
+          <w:szCs w:val="24"/>
+        </w:rPr>
+        <w:t xml:space="preserve"> y </w:t>
+      </w:r>
+      <w:proofErr w:type="spellStart"/>
+      <w:r>
+        <w:rPr>
+          <w:sz w:val="24"/>
+          <w:szCs w:val="24"/>
+        </w:rPr>
+        <w:t>github</w:t>
+      </w:r>
+      <w:proofErr w:type="spellEnd"/>
+    </w:p>
+    <w:p>
+      <w:pPr>
+        <w:spacing w:line="360" w:lineRule="auto"/>
+        <w:jc w:val="both"/>
+        <w:rPr>
+          <w:sz w:val="24"/>
+          <w:szCs w:val="24"/>
+        </w:rPr>
+      </w:pPr>
+      <w:r>
+        <w:rPr>
+          <w:sz w:val="24"/>
+          <w:szCs w:val="24"/>
+        </w:rPr>
+        <w:lastRenderedPageBreak/>
+        <w:t>E</w:t>
+      </w:r>
+      <w:r>
+        <w:rPr>
+          <w:sz w:val="24"/>
+          <w:szCs w:val="24"/>
+        </w:rPr>
+        <w:t xml:space="preserve">ste </w:t>
+      </w:r>
+      <w:r>
+        <w:rPr>
+          <w:sz w:val="24"/>
+          <w:szCs w:val="24"/>
+        </w:rPr>
+        <w:t xml:space="preserve">plan será revisado al final de cada fase del proyecto para asegurar su vigencia y efectividad. </w:t>
+      </w:r>
     </w:p>
     <w:p>
       <w:pPr>
@@ -1221,7 +2418,7 @@
       </w:pPr>
     </w:p>
     <w:sectPr>
-      <w:footerReference w:type="default" r:id="rId8"/>
+      <w:footerReference w:type="default" r:id="rId9"/>
       <w:pgSz w:w="12240" w:h="15840"/>
       <w:pgMar w:top="1440" w:right="1440" w:bottom="1440" w:left="1440" w:header="720" w:footer="720" w:gutter="0"/>
       <w:pgNumType w:start="1"/>
@@ -1325,6 +2522,1351 @@
     </w:p>
   </w:footnote>
 </w:footnotes>
+</file>
+
+<file path=word/numbering.xml><?xml version="1.0" encoding="utf-8"?>
+<w:numbering xmlns:wpc="http://schemas.microsoft.com/office/word/2010/wordprocessingCanvas" xmlns:cx="http://schemas.microsoft.com/office/drawing/2014/chartex" xmlns:cx1="http://schemas.microsoft.com/office/drawing/2015/9/8/chartex" xmlns:cx2="http://schemas.microsoft.com/office/drawing/2015/10/21/chartex" xmlns:cx3="http://schemas.microsoft.com/office/drawing/2016/5/9/chartex" xmlns:cx4="http://schemas.microsoft.com/office/drawing/2016/5/10/chartex" xmlns:cx5="http://schemas.microsoft.com/office/drawing/2016/5/11/chartex" xmlns:cx6="http://schemas.microsoft.com/office/drawing/2016/5/12/chartex" xmlns:cx7="http://schemas.microsoft.com/office/drawing/2016/5/13/chartex" xmlns:cx8="http://schemas.microsoft.com/office/drawing/2016/5/14/chartex" xmlns:mc="http://schemas.openxmlformats.org/markup-compatibility/2006" xmlns:aink="http://schemas.microsoft.com/office/drawing/2016/ink" xmlns:am3d="http://schemas.microsoft.com/office/drawing/2017/model3d" xmlns:o="urn:schemas-microsoft-com:office:office" xmlns:oel="http://schemas.microsoft.com/office/2019/extlst" xmlns:r="http://schemas.openxmlformats.org/officeDocument/2006/relationships" xmlns:m="http://schemas.openxmlformats.org/officeDocument/2006/math" xmlns:v="urn:schemas-microsoft-com:vml" xmlns:wp14="http://schemas.microsoft.com/office/word/2010/wordprocessingDrawing" xmlns:wp="http://schemas.openxmlformats.org/drawingml/2006/wordprocessingDrawing" xmlns:w10="urn:schemas-microsoft-com:office:word" xmlns:w="http://schemas.openxmlformats.org/wordprocessingml/2006/main" xmlns:w14="http://schemas.microsoft.com/office/word/2010/wordml" xmlns:w15="http://schemas.microsoft.com/office/word/2012/wordml" xmlns:w16cex="http://schemas.microsoft.com/office/word/2018/wordml/cex" xmlns:w16cid="http://schemas.microsoft.com/office/word/2016/wordml/cid" xmlns:w16="http://schemas.microsoft.com/office/word/2018/wordml" xmlns:w16du="http://schemas.microsoft.com/office/word/2023/wordml/word16du" xmlns:w16sdtdh="http://schemas.microsoft.com/office/word/2020/wordml/sdtdatahash" xmlns:w16sdtfl="http://schemas.microsoft.com/office/word/2024/wordml/sdtformatlock" xmlns:w16se="http://schemas.microsoft.com/office/word/2015/wordml/symex" xmlns:wpg="http://schemas.microsoft.com/office/word/2010/wordprocessingGroup" xmlns:wpi="http://schemas.microsoft.com/office/word/2010/wordprocessingInk" xmlns:wne="http://schemas.microsoft.com/office/word/2006/wordml" xmlns:wps="http://schemas.microsoft.com/office/word/2010/wordprocessingShape" mc:Ignorable="w14 w15 w16se w16cid w16 w16cex w16sdtdh w16sdtfl w16du wp14">
+  <w:abstractNum w:abstractNumId="0" w15:restartNumberingAfterBreak="0">
+    <w:nsid w:val="000744EB"/>
+    <w:multiLevelType w:val="hybridMultilevel"/>
+    <w:tmpl w:val="44A4B24A"/>
+    <w:lvl w:ilvl="0" w:tplc="04090001">
+      <w:start w:val="1"/>
+      <w:numFmt w:val="bullet"/>
+      <w:lvlText w:val=""/>
+      <w:lvlJc w:val="left"/>
+      <w:pPr>
+        <w:ind w:left="720" w:hanging="360"/>
+      </w:pPr>
+      <w:rPr>
+        <w:rFonts w:ascii="Symbol" w:hAnsi="Symbol" w:hint="default"/>
+      </w:rPr>
+    </w:lvl>
+    <w:lvl w:ilvl="1" w:tplc="04090003" w:tentative="1">
+      <w:start w:val="1"/>
+      <w:numFmt w:val="bullet"/>
+      <w:lvlText w:val="o"/>
+      <w:lvlJc w:val="left"/>
+      <w:pPr>
+        <w:ind w:left="1440" w:hanging="360"/>
+      </w:pPr>
+      <w:rPr>
+        <w:rFonts w:ascii="Courier New" w:hAnsi="Courier New" w:cs="Courier New" w:hint="default"/>
+      </w:rPr>
+    </w:lvl>
+    <w:lvl w:ilvl="2" w:tplc="04090005" w:tentative="1">
+      <w:start w:val="1"/>
+      <w:numFmt w:val="bullet"/>
+      <w:lvlText w:val=""/>
+      <w:lvlJc w:val="left"/>
+      <w:pPr>
+        <w:ind w:left="2160" w:hanging="360"/>
+      </w:pPr>
+      <w:rPr>
+        <w:rFonts w:ascii="Wingdings" w:hAnsi="Wingdings" w:hint="default"/>
+      </w:rPr>
+    </w:lvl>
+    <w:lvl w:ilvl="3" w:tplc="04090001" w:tentative="1">
+      <w:start w:val="1"/>
+      <w:numFmt w:val="bullet"/>
+      <w:lvlText w:val=""/>
+      <w:lvlJc w:val="left"/>
+      <w:pPr>
+        <w:ind w:left="2880" w:hanging="360"/>
+      </w:pPr>
+      <w:rPr>
+        <w:rFonts w:ascii="Symbol" w:hAnsi="Symbol" w:hint="default"/>
+      </w:rPr>
+    </w:lvl>
+    <w:lvl w:ilvl="4" w:tplc="04090003" w:tentative="1">
+      <w:start w:val="1"/>
+      <w:numFmt w:val="bullet"/>
+      <w:lvlText w:val="o"/>
+      <w:lvlJc w:val="left"/>
+      <w:pPr>
+        <w:ind w:left="3600" w:hanging="360"/>
+      </w:pPr>
+      <w:rPr>
+        <w:rFonts w:ascii="Courier New" w:hAnsi="Courier New" w:cs="Courier New" w:hint="default"/>
+      </w:rPr>
+    </w:lvl>
+    <w:lvl w:ilvl="5" w:tplc="04090005" w:tentative="1">
+      <w:start w:val="1"/>
+      <w:numFmt w:val="bullet"/>
+      <w:lvlText w:val=""/>
+      <w:lvlJc w:val="left"/>
+      <w:pPr>
+        <w:ind w:left="4320" w:hanging="360"/>
+      </w:pPr>
+      <w:rPr>
+        <w:rFonts w:ascii="Wingdings" w:hAnsi="Wingdings" w:hint="default"/>
+      </w:rPr>
+    </w:lvl>
+    <w:lvl w:ilvl="6" w:tplc="04090001" w:tentative="1">
+      <w:start w:val="1"/>
+      <w:numFmt w:val="bullet"/>
+      <w:lvlText w:val=""/>
+      <w:lvlJc w:val="left"/>
+      <w:pPr>
+        <w:ind w:left="5040" w:hanging="360"/>
+      </w:pPr>
+      <w:rPr>
+        <w:rFonts w:ascii="Symbol" w:hAnsi="Symbol" w:hint="default"/>
+      </w:rPr>
+    </w:lvl>
+    <w:lvl w:ilvl="7" w:tplc="04090003" w:tentative="1">
+      <w:start w:val="1"/>
+      <w:numFmt w:val="bullet"/>
+      <w:lvlText w:val="o"/>
+      <w:lvlJc w:val="left"/>
+      <w:pPr>
+        <w:ind w:left="5760" w:hanging="360"/>
+      </w:pPr>
+      <w:rPr>
+        <w:rFonts w:ascii="Courier New" w:hAnsi="Courier New" w:cs="Courier New" w:hint="default"/>
+      </w:rPr>
+    </w:lvl>
+    <w:lvl w:ilvl="8" w:tplc="04090005" w:tentative="1">
+      <w:start w:val="1"/>
+      <w:numFmt w:val="bullet"/>
+      <w:lvlText w:val=""/>
+      <w:lvlJc w:val="left"/>
+      <w:pPr>
+        <w:ind w:left="6480" w:hanging="360"/>
+      </w:pPr>
+      <w:rPr>
+        <w:rFonts w:ascii="Wingdings" w:hAnsi="Wingdings" w:hint="default"/>
+      </w:rPr>
+    </w:lvl>
+  </w:abstractNum>
+  <w:abstractNum w:abstractNumId="1" w15:restartNumberingAfterBreak="0">
+    <w:nsid w:val="06D25EAB"/>
+    <w:multiLevelType w:val="hybridMultilevel"/>
+    <w:tmpl w:val="3358470E"/>
+    <w:lvl w:ilvl="0" w:tplc="04090001">
+      <w:start w:val="1"/>
+      <w:numFmt w:val="bullet"/>
+      <w:lvlText w:val=""/>
+      <w:lvlJc w:val="left"/>
+      <w:pPr>
+        <w:ind w:left="720" w:hanging="360"/>
+      </w:pPr>
+      <w:rPr>
+        <w:rFonts w:ascii="Symbol" w:hAnsi="Symbol" w:hint="default"/>
+      </w:rPr>
+    </w:lvl>
+    <w:lvl w:ilvl="1" w:tplc="04090003" w:tentative="1">
+      <w:start w:val="1"/>
+      <w:numFmt w:val="bullet"/>
+      <w:lvlText w:val="o"/>
+      <w:lvlJc w:val="left"/>
+      <w:pPr>
+        <w:ind w:left="1440" w:hanging="360"/>
+      </w:pPr>
+      <w:rPr>
+        <w:rFonts w:ascii="Courier New" w:hAnsi="Courier New" w:cs="Courier New" w:hint="default"/>
+      </w:rPr>
+    </w:lvl>
+    <w:lvl w:ilvl="2" w:tplc="04090005" w:tentative="1">
+      <w:start w:val="1"/>
+      <w:numFmt w:val="bullet"/>
+      <w:lvlText w:val=""/>
+      <w:lvlJc w:val="left"/>
+      <w:pPr>
+        <w:ind w:left="2160" w:hanging="360"/>
+      </w:pPr>
+      <w:rPr>
+        <w:rFonts w:ascii="Wingdings" w:hAnsi="Wingdings" w:hint="default"/>
+      </w:rPr>
+    </w:lvl>
+    <w:lvl w:ilvl="3" w:tplc="04090001" w:tentative="1">
+      <w:start w:val="1"/>
+      <w:numFmt w:val="bullet"/>
+      <w:lvlText w:val=""/>
+      <w:lvlJc w:val="left"/>
+      <w:pPr>
+        <w:ind w:left="2880" w:hanging="360"/>
+      </w:pPr>
+      <w:rPr>
+        <w:rFonts w:ascii="Symbol" w:hAnsi="Symbol" w:hint="default"/>
+      </w:rPr>
+    </w:lvl>
+    <w:lvl w:ilvl="4" w:tplc="04090003" w:tentative="1">
+      <w:start w:val="1"/>
+      <w:numFmt w:val="bullet"/>
+      <w:lvlText w:val="o"/>
+      <w:lvlJc w:val="left"/>
+      <w:pPr>
+        <w:ind w:left="3600" w:hanging="360"/>
+      </w:pPr>
+      <w:rPr>
+        <w:rFonts w:ascii="Courier New" w:hAnsi="Courier New" w:cs="Courier New" w:hint="default"/>
+      </w:rPr>
+    </w:lvl>
+    <w:lvl w:ilvl="5" w:tplc="04090005" w:tentative="1">
+      <w:start w:val="1"/>
+      <w:numFmt w:val="bullet"/>
+      <w:lvlText w:val=""/>
+      <w:lvlJc w:val="left"/>
+      <w:pPr>
+        <w:ind w:left="4320" w:hanging="360"/>
+      </w:pPr>
+      <w:rPr>
+        <w:rFonts w:ascii="Wingdings" w:hAnsi="Wingdings" w:hint="default"/>
+      </w:rPr>
+    </w:lvl>
+    <w:lvl w:ilvl="6" w:tplc="04090001" w:tentative="1">
+      <w:start w:val="1"/>
+      <w:numFmt w:val="bullet"/>
+      <w:lvlText w:val=""/>
+      <w:lvlJc w:val="left"/>
+      <w:pPr>
+        <w:ind w:left="5040" w:hanging="360"/>
+      </w:pPr>
+      <w:rPr>
+        <w:rFonts w:ascii="Symbol" w:hAnsi="Symbol" w:hint="default"/>
+      </w:rPr>
+    </w:lvl>
+    <w:lvl w:ilvl="7" w:tplc="04090003" w:tentative="1">
+      <w:start w:val="1"/>
+      <w:numFmt w:val="bullet"/>
+      <w:lvlText w:val="o"/>
+      <w:lvlJc w:val="left"/>
+      <w:pPr>
+        <w:ind w:left="5760" w:hanging="360"/>
+      </w:pPr>
+      <w:rPr>
+        <w:rFonts w:ascii="Courier New" w:hAnsi="Courier New" w:cs="Courier New" w:hint="default"/>
+      </w:rPr>
+    </w:lvl>
+    <w:lvl w:ilvl="8" w:tplc="04090005" w:tentative="1">
+      <w:start w:val="1"/>
+      <w:numFmt w:val="bullet"/>
+      <w:lvlText w:val=""/>
+      <w:lvlJc w:val="left"/>
+      <w:pPr>
+        <w:ind w:left="6480" w:hanging="360"/>
+      </w:pPr>
+      <w:rPr>
+        <w:rFonts w:ascii="Wingdings" w:hAnsi="Wingdings" w:hint="default"/>
+      </w:rPr>
+    </w:lvl>
+  </w:abstractNum>
+  <w:abstractNum w:abstractNumId="2" w15:restartNumberingAfterBreak="0">
+    <w:nsid w:val="0EFF07C4"/>
+    <w:multiLevelType w:val="hybridMultilevel"/>
+    <w:tmpl w:val="206AD51A"/>
+    <w:lvl w:ilvl="0" w:tplc="04090001">
+      <w:start w:val="1"/>
+      <w:numFmt w:val="bullet"/>
+      <w:lvlText w:val=""/>
+      <w:lvlJc w:val="left"/>
+      <w:pPr>
+        <w:ind w:left="720" w:hanging="360"/>
+      </w:pPr>
+      <w:rPr>
+        <w:rFonts w:ascii="Symbol" w:hAnsi="Symbol" w:hint="default"/>
+      </w:rPr>
+    </w:lvl>
+    <w:lvl w:ilvl="1" w:tplc="04090003" w:tentative="1">
+      <w:start w:val="1"/>
+      <w:numFmt w:val="bullet"/>
+      <w:lvlText w:val="o"/>
+      <w:lvlJc w:val="left"/>
+      <w:pPr>
+        <w:ind w:left="1440" w:hanging="360"/>
+      </w:pPr>
+      <w:rPr>
+        <w:rFonts w:ascii="Courier New" w:hAnsi="Courier New" w:cs="Courier New" w:hint="default"/>
+      </w:rPr>
+    </w:lvl>
+    <w:lvl w:ilvl="2" w:tplc="04090005" w:tentative="1">
+      <w:start w:val="1"/>
+      <w:numFmt w:val="bullet"/>
+      <w:lvlText w:val=""/>
+      <w:lvlJc w:val="left"/>
+      <w:pPr>
+        <w:ind w:left="2160" w:hanging="360"/>
+      </w:pPr>
+      <w:rPr>
+        <w:rFonts w:ascii="Wingdings" w:hAnsi="Wingdings" w:hint="default"/>
+      </w:rPr>
+    </w:lvl>
+    <w:lvl w:ilvl="3" w:tplc="04090001" w:tentative="1">
+      <w:start w:val="1"/>
+      <w:numFmt w:val="bullet"/>
+      <w:lvlText w:val=""/>
+      <w:lvlJc w:val="left"/>
+      <w:pPr>
+        <w:ind w:left="2880" w:hanging="360"/>
+      </w:pPr>
+      <w:rPr>
+        <w:rFonts w:ascii="Symbol" w:hAnsi="Symbol" w:hint="default"/>
+      </w:rPr>
+    </w:lvl>
+    <w:lvl w:ilvl="4" w:tplc="04090003" w:tentative="1">
+      <w:start w:val="1"/>
+      <w:numFmt w:val="bullet"/>
+      <w:lvlText w:val="o"/>
+      <w:lvlJc w:val="left"/>
+      <w:pPr>
+        <w:ind w:left="3600" w:hanging="360"/>
+      </w:pPr>
+      <w:rPr>
+        <w:rFonts w:ascii="Courier New" w:hAnsi="Courier New" w:cs="Courier New" w:hint="default"/>
+      </w:rPr>
+    </w:lvl>
+    <w:lvl w:ilvl="5" w:tplc="04090005" w:tentative="1">
+      <w:start w:val="1"/>
+      <w:numFmt w:val="bullet"/>
+      <w:lvlText w:val=""/>
+      <w:lvlJc w:val="left"/>
+      <w:pPr>
+        <w:ind w:left="4320" w:hanging="360"/>
+      </w:pPr>
+      <w:rPr>
+        <w:rFonts w:ascii="Wingdings" w:hAnsi="Wingdings" w:hint="default"/>
+      </w:rPr>
+    </w:lvl>
+    <w:lvl w:ilvl="6" w:tplc="04090001" w:tentative="1">
+      <w:start w:val="1"/>
+      <w:numFmt w:val="bullet"/>
+      <w:lvlText w:val=""/>
+      <w:lvlJc w:val="left"/>
+      <w:pPr>
+        <w:ind w:left="5040" w:hanging="360"/>
+      </w:pPr>
+      <w:rPr>
+        <w:rFonts w:ascii="Symbol" w:hAnsi="Symbol" w:hint="default"/>
+      </w:rPr>
+    </w:lvl>
+    <w:lvl w:ilvl="7" w:tplc="04090003" w:tentative="1">
+      <w:start w:val="1"/>
+      <w:numFmt w:val="bullet"/>
+      <w:lvlText w:val="o"/>
+      <w:lvlJc w:val="left"/>
+      <w:pPr>
+        <w:ind w:left="5760" w:hanging="360"/>
+      </w:pPr>
+      <w:rPr>
+        <w:rFonts w:ascii="Courier New" w:hAnsi="Courier New" w:cs="Courier New" w:hint="default"/>
+      </w:rPr>
+    </w:lvl>
+    <w:lvl w:ilvl="8" w:tplc="04090005" w:tentative="1">
+      <w:start w:val="1"/>
+      <w:numFmt w:val="bullet"/>
+      <w:lvlText w:val=""/>
+      <w:lvlJc w:val="left"/>
+      <w:pPr>
+        <w:ind w:left="6480" w:hanging="360"/>
+      </w:pPr>
+      <w:rPr>
+        <w:rFonts w:ascii="Wingdings" w:hAnsi="Wingdings" w:hint="default"/>
+      </w:rPr>
+    </w:lvl>
+  </w:abstractNum>
+  <w:abstractNum w:abstractNumId="3" w15:restartNumberingAfterBreak="0">
+    <w:nsid w:val="13D34394"/>
+    <w:multiLevelType w:val="multilevel"/>
+    <w:tmpl w:val="8D30DE72"/>
+    <w:lvl w:ilvl="0">
+      <w:start w:val="1"/>
+      <w:numFmt w:val="bullet"/>
+      <w:lvlText w:val=""/>
+      <w:lvlJc w:val="left"/>
+      <w:pPr>
+        <w:tabs>
+          <w:tab w:val="num" w:pos="720"/>
+        </w:tabs>
+        <w:ind w:left="720" w:hanging="360"/>
+      </w:pPr>
+      <w:rPr>
+        <w:rFonts w:ascii="Symbol" w:hAnsi="Symbol" w:hint="default"/>
+        <w:sz w:val="20"/>
+      </w:rPr>
+    </w:lvl>
+    <w:lvl w:ilvl="1" w:tentative="1">
+      <w:start w:val="1"/>
+      <w:numFmt w:val="bullet"/>
+      <w:lvlText w:val="o"/>
+      <w:lvlJc w:val="left"/>
+      <w:pPr>
+        <w:tabs>
+          <w:tab w:val="num" w:pos="1440"/>
+        </w:tabs>
+        <w:ind w:left="1440" w:hanging="360"/>
+      </w:pPr>
+      <w:rPr>
+        <w:rFonts w:ascii="Courier New" w:hAnsi="Courier New" w:hint="default"/>
+        <w:sz w:val="20"/>
+      </w:rPr>
+    </w:lvl>
+    <w:lvl w:ilvl="2" w:tentative="1">
+      <w:start w:val="1"/>
+      <w:numFmt w:val="bullet"/>
+      <w:lvlText w:val=""/>
+      <w:lvlJc w:val="left"/>
+      <w:pPr>
+        <w:tabs>
+          <w:tab w:val="num" w:pos="2160"/>
+        </w:tabs>
+        <w:ind w:left="2160" w:hanging="360"/>
+      </w:pPr>
+      <w:rPr>
+        <w:rFonts w:ascii="Wingdings" w:hAnsi="Wingdings" w:hint="default"/>
+        <w:sz w:val="20"/>
+      </w:rPr>
+    </w:lvl>
+    <w:lvl w:ilvl="3" w:tentative="1">
+      <w:start w:val="1"/>
+      <w:numFmt w:val="bullet"/>
+      <w:lvlText w:val=""/>
+      <w:lvlJc w:val="left"/>
+      <w:pPr>
+        <w:tabs>
+          <w:tab w:val="num" w:pos="2880"/>
+        </w:tabs>
+        <w:ind w:left="2880" w:hanging="360"/>
+      </w:pPr>
+      <w:rPr>
+        <w:rFonts w:ascii="Wingdings" w:hAnsi="Wingdings" w:hint="default"/>
+        <w:sz w:val="20"/>
+      </w:rPr>
+    </w:lvl>
+    <w:lvl w:ilvl="4" w:tentative="1">
+      <w:start w:val="1"/>
+      <w:numFmt w:val="bullet"/>
+      <w:lvlText w:val=""/>
+      <w:lvlJc w:val="left"/>
+      <w:pPr>
+        <w:tabs>
+          <w:tab w:val="num" w:pos="3600"/>
+        </w:tabs>
+        <w:ind w:left="3600" w:hanging="360"/>
+      </w:pPr>
+      <w:rPr>
+        <w:rFonts w:ascii="Wingdings" w:hAnsi="Wingdings" w:hint="default"/>
+        <w:sz w:val="20"/>
+      </w:rPr>
+    </w:lvl>
+    <w:lvl w:ilvl="5" w:tentative="1">
+      <w:start w:val="1"/>
+      <w:numFmt w:val="bullet"/>
+      <w:lvlText w:val=""/>
+      <w:lvlJc w:val="left"/>
+      <w:pPr>
+        <w:tabs>
+          <w:tab w:val="num" w:pos="4320"/>
+        </w:tabs>
+        <w:ind w:left="4320" w:hanging="360"/>
+      </w:pPr>
+      <w:rPr>
+        <w:rFonts w:ascii="Wingdings" w:hAnsi="Wingdings" w:hint="default"/>
+        <w:sz w:val="20"/>
+      </w:rPr>
+    </w:lvl>
+    <w:lvl w:ilvl="6" w:tentative="1">
+      <w:start w:val="1"/>
+      <w:numFmt w:val="bullet"/>
+      <w:lvlText w:val=""/>
+      <w:lvlJc w:val="left"/>
+      <w:pPr>
+        <w:tabs>
+          <w:tab w:val="num" w:pos="5040"/>
+        </w:tabs>
+        <w:ind w:left="5040" w:hanging="360"/>
+      </w:pPr>
+      <w:rPr>
+        <w:rFonts w:ascii="Wingdings" w:hAnsi="Wingdings" w:hint="default"/>
+        <w:sz w:val="20"/>
+      </w:rPr>
+    </w:lvl>
+    <w:lvl w:ilvl="7" w:tentative="1">
+      <w:start w:val="1"/>
+      <w:numFmt w:val="bullet"/>
+      <w:lvlText w:val=""/>
+      <w:lvlJc w:val="left"/>
+      <w:pPr>
+        <w:tabs>
+          <w:tab w:val="num" w:pos="5760"/>
+        </w:tabs>
+        <w:ind w:left="5760" w:hanging="360"/>
+      </w:pPr>
+      <w:rPr>
+        <w:rFonts w:ascii="Wingdings" w:hAnsi="Wingdings" w:hint="default"/>
+        <w:sz w:val="20"/>
+      </w:rPr>
+    </w:lvl>
+    <w:lvl w:ilvl="8" w:tentative="1">
+      <w:start w:val="1"/>
+      <w:numFmt w:val="bullet"/>
+      <w:lvlText w:val=""/>
+      <w:lvlJc w:val="left"/>
+      <w:pPr>
+        <w:tabs>
+          <w:tab w:val="num" w:pos="6480"/>
+        </w:tabs>
+        <w:ind w:left="6480" w:hanging="360"/>
+      </w:pPr>
+      <w:rPr>
+        <w:rFonts w:ascii="Wingdings" w:hAnsi="Wingdings" w:hint="default"/>
+        <w:sz w:val="20"/>
+      </w:rPr>
+    </w:lvl>
+  </w:abstractNum>
+  <w:abstractNum w:abstractNumId="4" w15:restartNumberingAfterBreak="0">
+    <w:nsid w:val="1CAA5CE5"/>
+    <w:multiLevelType w:val="multilevel"/>
+    <w:tmpl w:val="32CC4A70"/>
+    <w:lvl w:ilvl="0">
+      <w:start w:val="1"/>
+      <w:numFmt w:val="bullet"/>
+      <w:lvlText w:val=""/>
+      <w:lvlJc w:val="left"/>
+      <w:pPr>
+        <w:tabs>
+          <w:tab w:val="num" w:pos="720"/>
+        </w:tabs>
+        <w:ind w:left="720" w:hanging="360"/>
+      </w:pPr>
+      <w:rPr>
+        <w:rFonts w:ascii="Symbol" w:hAnsi="Symbol" w:hint="default"/>
+        <w:sz w:val="20"/>
+      </w:rPr>
+    </w:lvl>
+    <w:lvl w:ilvl="1" w:tentative="1">
+      <w:start w:val="1"/>
+      <w:numFmt w:val="bullet"/>
+      <w:lvlText w:val="o"/>
+      <w:lvlJc w:val="left"/>
+      <w:pPr>
+        <w:tabs>
+          <w:tab w:val="num" w:pos="1440"/>
+        </w:tabs>
+        <w:ind w:left="1440" w:hanging="360"/>
+      </w:pPr>
+      <w:rPr>
+        <w:rFonts w:ascii="Courier New" w:hAnsi="Courier New" w:hint="default"/>
+        <w:sz w:val="20"/>
+      </w:rPr>
+    </w:lvl>
+    <w:lvl w:ilvl="2" w:tentative="1">
+      <w:start w:val="1"/>
+      <w:numFmt w:val="bullet"/>
+      <w:lvlText w:val=""/>
+      <w:lvlJc w:val="left"/>
+      <w:pPr>
+        <w:tabs>
+          <w:tab w:val="num" w:pos="2160"/>
+        </w:tabs>
+        <w:ind w:left="2160" w:hanging="360"/>
+      </w:pPr>
+      <w:rPr>
+        <w:rFonts w:ascii="Wingdings" w:hAnsi="Wingdings" w:hint="default"/>
+        <w:sz w:val="20"/>
+      </w:rPr>
+    </w:lvl>
+    <w:lvl w:ilvl="3" w:tentative="1">
+      <w:start w:val="1"/>
+      <w:numFmt w:val="bullet"/>
+      <w:lvlText w:val=""/>
+      <w:lvlJc w:val="left"/>
+      <w:pPr>
+        <w:tabs>
+          <w:tab w:val="num" w:pos="2880"/>
+        </w:tabs>
+        <w:ind w:left="2880" w:hanging="360"/>
+      </w:pPr>
+      <w:rPr>
+        <w:rFonts w:ascii="Wingdings" w:hAnsi="Wingdings" w:hint="default"/>
+        <w:sz w:val="20"/>
+      </w:rPr>
+    </w:lvl>
+    <w:lvl w:ilvl="4" w:tentative="1">
+      <w:start w:val="1"/>
+      <w:numFmt w:val="bullet"/>
+      <w:lvlText w:val=""/>
+      <w:lvlJc w:val="left"/>
+      <w:pPr>
+        <w:tabs>
+          <w:tab w:val="num" w:pos="3600"/>
+        </w:tabs>
+        <w:ind w:left="3600" w:hanging="360"/>
+      </w:pPr>
+      <w:rPr>
+        <w:rFonts w:ascii="Wingdings" w:hAnsi="Wingdings" w:hint="default"/>
+        <w:sz w:val="20"/>
+      </w:rPr>
+    </w:lvl>
+    <w:lvl w:ilvl="5" w:tentative="1">
+      <w:start w:val="1"/>
+      <w:numFmt w:val="bullet"/>
+      <w:lvlText w:val=""/>
+      <w:lvlJc w:val="left"/>
+      <w:pPr>
+        <w:tabs>
+          <w:tab w:val="num" w:pos="4320"/>
+        </w:tabs>
+        <w:ind w:left="4320" w:hanging="360"/>
+      </w:pPr>
+      <w:rPr>
+        <w:rFonts w:ascii="Wingdings" w:hAnsi="Wingdings" w:hint="default"/>
+        <w:sz w:val="20"/>
+      </w:rPr>
+    </w:lvl>
+    <w:lvl w:ilvl="6" w:tentative="1">
+      <w:start w:val="1"/>
+      <w:numFmt w:val="bullet"/>
+      <w:lvlText w:val=""/>
+      <w:lvlJc w:val="left"/>
+      <w:pPr>
+        <w:tabs>
+          <w:tab w:val="num" w:pos="5040"/>
+        </w:tabs>
+        <w:ind w:left="5040" w:hanging="360"/>
+      </w:pPr>
+      <w:rPr>
+        <w:rFonts w:ascii="Wingdings" w:hAnsi="Wingdings" w:hint="default"/>
+        <w:sz w:val="20"/>
+      </w:rPr>
+    </w:lvl>
+    <w:lvl w:ilvl="7" w:tentative="1">
+      <w:start w:val="1"/>
+      <w:numFmt w:val="bullet"/>
+      <w:lvlText w:val=""/>
+      <w:lvlJc w:val="left"/>
+      <w:pPr>
+        <w:tabs>
+          <w:tab w:val="num" w:pos="5760"/>
+        </w:tabs>
+        <w:ind w:left="5760" w:hanging="360"/>
+      </w:pPr>
+      <w:rPr>
+        <w:rFonts w:ascii="Wingdings" w:hAnsi="Wingdings" w:hint="default"/>
+        <w:sz w:val="20"/>
+      </w:rPr>
+    </w:lvl>
+    <w:lvl w:ilvl="8" w:tentative="1">
+      <w:start w:val="1"/>
+      <w:numFmt w:val="bullet"/>
+      <w:lvlText w:val=""/>
+      <w:lvlJc w:val="left"/>
+      <w:pPr>
+        <w:tabs>
+          <w:tab w:val="num" w:pos="6480"/>
+        </w:tabs>
+        <w:ind w:left="6480" w:hanging="360"/>
+      </w:pPr>
+      <w:rPr>
+        <w:rFonts w:ascii="Wingdings" w:hAnsi="Wingdings" w:hint="default"/>
+        <w:sz w:val="20"/>
+      </w:rPr>
+    </w:lvl>
+  </w:abstractNum>
+  <w:abstractNum w:abstractNumId="5" w15:restartNumberingAfterBreak="0">
+    <w:nsid w:val="1FE9617E"/>
+    <w:multiLevelType w:val="multilevel"/>
+    <w:tmpl w:val="C1CE8732"/>
+    <w:lvl w:ilvl="0">
+      <w:start w:val="1"/>
+      <w:numFmt w:val="bullet"/>
+      <w:lvlText w:val=""/>
+      <w:lvlJc w:val="left"/>
+      <w:pPr>
+        <w:tabs>
+          <w:tab w:val="num" w:pos="720"/>
+        </w:tabs>
+        <w:ind w:left="720" w:hanging="360"/>
+      </w:pPr>
+      <w:rPr>
+        <w:rFonts w:ascii="Symbol" w:hAnsi="Symbol" w:hint="default"/>
+        <w:sz w:val="20"/>
+      </w:rPr>
+    </w:lvl>
+    <w:lvl w:ilvl="1" w:tentative="1">
+      <w:start w:val="1"/>
+      <w:numFmt w:val="bullet"/>
+      <w:lvlText w:val="o"/>
+      <w:lvlJc w:val="left"/>
+      <w:pPr>
+        <w:tabs>
+          <w:tab w:val="num" w:pos="1440"/>
+        </w:tabs>
+        <w:ind w:left="1440" w:hanging="360"/>
+      </w:pPr>
+      <w:rPr>
+        <w:rFonts w:ascii="Courier New" w:hAnsi="Courier New" w:hint="default"/>
+        <w:sz w:val="20"/>
+      </w:rPr>
+    </w:lvl>
+    <w:lvl w:ilvl="2" w:tentative="1">
+      <w:start w:val="1"/>
+      <w:numFmt w:val="bullet"/>
+      <w:lvlText w:val=""/>
+      <w:lvlJc w:val="left"/>
+      <w:pPr>
+        <w:tabs>
+          <w:tab w:val="num" w:pos="2160"/>
+        </w:tabs>
+        <w:ind w:left="2160" w:hanging="360"/>
+      </w:pPr>
+      <w:rPr>
+        <w:rFonts w:ascii="Wingdings" w:hAnsi="Wingdings" w:hint="default"/>
+        <w:sz w:val="20"/>
+      </w:rPr>
+    </w:lvl>
+    <w:lvl w:ilvl="3" w:tentative="1">
+      <w:start w:val="1"/>
+      <w:numFmt w:val="bullet"/>
+      <w:lvlText w:val=""/>
+      <w:lvlJc w:val="left"/>
+      <w:pPr>
+        <w:tabs>
+          <w:tab w:val="num" w:pos="2880"/>
+        </w:tabs>
+        <w:ind w:left="2880" w:hanging="360"/>
+      </w:pPr>
+      <w:rPr>
+        <w:rFonts w:ascii="Wingdings" w:hAnsi="Wingdings" w:hint="default"/>
+        <w:sz w:val="20"/>
+      </w:rPr>
+    </w:lvl>
+    <w:lvl w:ilvl="4" w:tentative="1">
+      <w:start w:val="1"/>
+      <w:numFmt w:val="bullet"/>
+      <w:lvlText w:val=""/>
+      <w:lvlJc w:val="left"/>
+      <w:pPr>
+        <w:tabs>
+          <w:tab w:val="num" w:pos="3600"/>
+        </w:tabs>
+        <w:ind w:left="3600" w:hanging="360"/>
+      </w:pPr>
+      <w:rPr>
+        <w:rFonts w:ascii="Wingdings" w:hAnsi="Wingdings" w:hint="default"/>
+        <w:sz w:val="20"/>
+      </w:rPr>
+    </w:lvl>
+    <w:lvl w:ilvl="5" w:tentative="1">
+      <w:start w:val="1"/>
+      <w:numFmt w:val="bullet"/>
+      <w:lvlText w:val=""/>
+      <w:lvlJc w:val="left"/>
+      <w:pPr>
+        <w:tabs>
+          <w:tab w:val="num" w:pos="4320"/>
+        </w:tabs>
+        <w:ind w:left="4320" w:hanging="360"/>
+      </w:pPr>
+      <w:rPr>
+        <w:rFonts w:ascii="Wingdings" w:hAnsi="Wingdings" w:hint="default"/>
+        <w:sz w:val="20"/>
+      </w:rPr>
+    </w:lvl>
+    <w:lvl w:ilvl="6" w:tentative="1">
+      <w:start w:val="1"/>
+      <w:numFmt w:val="bullet"/>
+      <w:lvlText w:val=""/>
+      <w:lvlJc w:val="left"/>
+      <w:pPr>
+        <w:tabs>
+          <w:tab w:val="num" w:pos="5040"/>
+        </w:tabs>
+        <w:ind w:left="5040" w:hanging="360"/>
+      </w:pPr>
+      <w:rPr>
+        <w:rFonts w:ascii="Wingdings" w:hAnsi="Wingdings" w:hint="default"/>
+        <w:sz w:val="20"/>
+      </w:rPr>
+    </w:lvl>
+    <w:lvl w:ilvl="7" w:tentative="1">
+      <w:start w:val="1"/>
+      <w:numFmt w:val="bullet"/>
+      <w:lvlText w:val=""/>
+      <w:lvlJc w:val="left"/>
+      <w:pPr>
+        <w:tabs>
+          <w:tab w:val="num" w:pos="5760"/>
+        </w:tabs>
+        <w:ind w:left="5760" w:hanging="360"/>
+      </w:pPr>
+      <w:rPr>
+        <w:rFonts w:ascii="Wingdings" w:hAnsi="Wingdings" w:hint="default"/>
+        <w:sz w:val="20"/>
+      </w:rPr>
+    </w:lvl>
+    <w:lvl w:ilvl="8" w:tentative="1">
+      <w:start w:val="1"/>
+      <w:numFmt w:val="bullet"/>
+      <w:lvlText w:val=""/>
+      <w:lvlJc w:val="left"/>
+      <w:pPr>
+        <w:tabs>
+          <w:tab w:val="num" w:pos="6480"/>
+        </w:tabs>
+        <w:ind w:left="6480" w:hanging="360"/>
+      </w:pPr>
+      <w:rPr>
+        <w:rFonts w:ascii="Wingdings" w:hAnsi="Wingdings" w:hint="default"/>
+        <w:sz w:val="20"/>
+      </w:rPr>
+    </w:lvl>
+  </w:abstractNum>
+  <w:abstractNum w:abstractNumId="6" w15:restartNumberingAfterBreak="0">
+    <w:nsid w:val="30EE5BAD"/>
+    <w:multiLevelType w:val="multilevel"/>
+    <w:tmpl w:val="8B48E8C6"/>
+    <w:lvl w:ilvl="0">
+      <w:start w:val="1"/>
+      <w:numFmt w:val="bullet"/>
+      <w:lvlText w:val=""/>
+      <w:lvlJc w:val="left"/>
+      <w:pPr>
+        <w:tabs>
+          <w:tab w:val="num" w:pos="720"/>
+        </w:tabs>
+        <w:ind w:left="720" w:hanging="360"/>
+      </w:pPr>
+      <w:rPr>
+        <w:rFonts w:ascii="Symbol" w:hAnsi="Symbol" w:hint="default"/>
+        <w:sz w:val="20"/>
+      </w:rPr>
+    </w:lvl>
+    <w:lvl w:ilvl="1" w:tentative="1">
+      <w:start w:val="1"/>
+      <w:numFmt w:val="bullet"/>
+      <w:lvlText w:val="o"/>
+      <w:lvlJc w:val="left"/>
+      <w:pPr>
+        <w:tabs>
+          <w:tab w:val="num" w:pos="1440"/>
+        </w:tabs>
+        <w:ind w:left="1440" w:hanging="360"/>
+      </w:pPr>
+      <w:rPr>
+        <w:rFonts w:ascii="Courier New" w:hAnsi="Courier New" w:hint="default"/>
+        <w:sz w:val="20"/>
+      </w:rPr>
+    </w:lvl>
+    <w:lvl w:ilvl="2" w:tentative="1">
+      <w:start w:val="1"/>
+      <w:numFmt w:val="bullet"/>
+      <w:lvlText w:val=""/>
+      <w:lvlJc w:val="left"/>
+      <w:pPr>
+        <w:tabs>
+          <w:tab w:val="num" w:pos="2160"/>
+        </w:tabs>
+        <w:ind w:left="2160" w:hanging="360"/>
+      </w:pPr>
+      <w:rPr>
+        <w:rFonts w:ascii="Wingdings" w:hAnsi="Wingdings" w:hint="default"/>
+        <w:sz w:val="20"/>
+      </w:rPr>
+    </w:lvl>
+    <w:lvl w:ilvl="3" w:tentative="1">
+      <w:start w:val="1"/>
+      <w:numFmt w:val="bullet"/>
+      <w:lvlText w:val=""/>
+      <w:lvlJc w:val="left"/>
+      <w:pPr>
+        <w:tabs>
+          <w:tab w:val="num" w:pos="2880"/>
+        </w:tabs>
+        <w:ind w:left="2880" w:hanging="360"/>
+      </w:pPr>
+      <w:rPr>
+        <w:rFonts w:ascii="Wingdings" w:hAnsi="Wingdings" w:hint="default"/>
+        <w:sz w:val="20"/>
+      </w:rPr>
+    </w:lvl>
+    <w:lvl w:ilvl="4" w:tentative="1">
+      <w:start w:val="1"/>
+      <w:numFmt w:val="bullet"/>
+      <w:lvlText w:val=""/>
+      <w:lvlJc w:val="left"/>
+      <w:pPr>
+        <w:tabs>
+          <w:tab w:val="num" w:pos="3600"/>
+        </w:tabs>
+        <w:ind w:left="3600" w:hanging="360"/>
+      </w:pPr>
+      <w:rPr>
+        <w:rFonts w:ascii="Wingdings" w:hAnsi="Wingdings" w:hint="default"/>
+        <w:sz w:val="20"/>
+      </w:rPr>
+    </w:lvl>
+    <w:lvl w:ilvl="5" w:tentative="1">
+      <w:start w:val="1"/>
+      <w:numFmt w:val="bullet"/>
+      <w:lvlText w:val=""/>
+      <w:lvlJc w:val="left"/>
+      <w:pPr>
+        <w:tabs>
+          <w:tab w:val="num" w:pos="4320"/>
+        </w:tabs>
+        <w:ind w:left="4320" w:hanging="360"/>
+      </w:pPr>
+      <w:rPr>
+        <w:rFonts w:ascii="Wingdings" w:hAnsi="Wingdings" w:hint="default"/>
+        <w:sz w:val="20"/>
+      </w:rPr>
+    </w:lvl>
+    <w:lvl w:ilvl="6" w:tentative="1">
+      <w:start w:val="1"/>
+      <w:numFmt w:val="bullet"/>
+      <w:lvlText w:val=""/>
+      <w:lvlJc w:val="left"/>
+      <w:pPr>
+        <w:tabs>
+          <w:tab w:val="num" w:pos="5040"/>
+        </w:tabs>
+        <w:ind w:left="5040" w:hanging="360"/>
+      </w:pPr>
+      <w:rPr>
+        <w:rFonts w:ascii="Wingdings" w:hAnsi="Wingdings" w:hint="default"/>
+        <w:sz w:val="20"/>
+      </w:rPr>
+    </w:lvl>
+    <w:lvl w:ilvl="7" w:tentative="1">
+      <w:start w:val="1"/>
+      <w:numFmt w:val="bullet"/>
+      <w:lvlText w:val=""/>
+      <w:lvlJc w:val="left"/>
+      <w:pPr>
+        <w:tabs>
+          <w:tab w:val="num" w:pos="5760"/>
+        </w:tabs>
+        <w:ind w:left="5760" w:hanging="360"/>
+      </w:pPr>
+      <w:rPr>
+        <w:rFonts w:ascii="Wingdings" w:hAnsi="Wingdings" w:hint="default"/>
+        <w:sz w:val="20"/>
+      </w:rPr>
+    </w:lvl>
+    <w:lvl w:ilvl="8" w:tentative="1">
+      <w:start w:val="1"/>
+      <w:numFmt w:val="bullet"/>
+      <w:lvlText w:val=""/>
+      <w:lvlJc w:val="left"/>
+      <w:pPr>
+        <w:tabs>
+          <w:tab w:val="num" w:pos="6480"/>
+        </w:tabs>
+        <w:ind w:left="6480" w:hanging="360"/>
+      </w:pPr>
+      <w:rPr>
+        <w:rFonts w:ascii="Wingdings" w:hAnsi="Wingdings" w:hint="default"/>
+        <w:sz w:val="20"/>
+      </w:rPr>
+    </w:lvl>
+  </w:abstractNum>
+  <w:abstractNum w:abstractNumId="7" w15:restartNumberingAfterBreak="0">
+    <w:nsid w:val="34444969"/>
+    <w:multiLevelType w:val="multilevel"/>
+    <w:tmpl w:val="FE525216"/>
+    <w:lvl w:ilvl="0">
+      <w:start w:val="1"/>
+      <w:numFmt w:val="bullet"/>
+      <w:lvlText w:val=""/>
+      <w:lvlJc w:val="left"/>
+      <w:pPr>
+        <w:tabs>
+          <w:tab w:val="num" w:pos="720"/>
+        </w:tabs>
+        <w:ind w:left="720" w:hanging="360"/>
+      </w:pPr>
+      <w:rPr>
+        <w:rFonts w:ascii="Symbol" w:hAnsi="Symbol" w:hint="default"/>
+        <w:sz w:val="20"/>
+      </w:rPr>
+    </w:lvl>
+    <w:lvl w:ilvl="1" w:tentative="1">
+      <w:start w:val="1"/>
+      <w:numFmt w:val="bullet"/>
+      <w:lvlText w:val="o"/>
+      <w:lvlJc w:val="left"/>
+      <w:pPr>
+        <w:tabs>
+          <w:tab w:val="num" w:pos="1440"/>
+        </w:tabs>
+        <w:ind w:left="1440" w:hanging="360"/>
+      </w:pPr>
+      <w:rPr>
+        <w:rFonts w:ascii="Courier New" w:hAnsi="Courier New" w:hint="default"/>
+        <w:sz w:val="20"/>
+      </w:rPr>
+    </w:lvl>
+    <w:lvl w:ilvl="2" w:tentative="1">
+      <w:start w:val="1"/>
+      <w:numFmt w:val="bullet"/>
+      <w:lvlText w:val=""/>
+      <w:lvlJc w:val="left"/>
+      <w:pPr>
+        <w:tabs>
+          <w:tab w:val="num" w:pos="2160"/>
+        </w:tabs>
+        <w:ind w:left="2160" w:hanging="360"/>
+      </w:pPr>
+      <w:rPr>
+        <w:rFonts w:ascii="Wingdings" w:hAnsi="Wingdings" w:hint="default"/>
+        <w:sz w:val="20"/>
+      </w:rPr>
+    </w:lvl>
+    <w:lvl w:ilvl="3" w:tentative="1">
+      <w:start w:val="1"/>
+      <w:numFmt w:val="bullet"/>
+      <w:lvlText w:val=""/>
+      <w:lvlJc w:val="left"/>
+      <w:pPr>
+        <w:tabs>
+          <w:tab w:val="num" w:pos="2880"/>
+        </w:tabs>
+        <w:ind w:left="2880" w:hanging="360"/>
+      </w:pPr>
+      <w:rPr>
+        <w:rFonts w:ascii="Wingdings" w:hAnsi="Wingdings" w:hint="default"/>
+        <w:sz w:val="20"/>
+      </w:rPr>
+    </w:lvl>
+    <w:lvl w:ilvl="4" w:tentative="1">
+      <w:start w:val="1"/>
+      <w:numFmt w:val="bullet"/>
+      <w:lvlText w:val=""/>
+      <w:lvlJc w:val="left"/>
+      <w:pPr>
+        <w:tabs>
+          <w:tab w:val="num" w:pos="3600"/>
+        </w:tabs>
+        <w:ind w:left="3600" w:hanging="360"/>
+      </w:pPr>
+      <w:rPr>
+        <w:rFonts w:ascii="Wingdings" w:hAnsi="Wingdings" w:hint="default"/>
+        <w:sz w:val="20"/>
+      </w:rPr>
+    </w:lvl>
+    <w:lvl w:ilvl="5" w:tentative="1">
+      <w:start w:val="1"/>
+      <w:numFmt w:val="bullet"/>
+      <w:lvlText w:val=""/>
+      <w:lvlJc w:val="left"/>
+      <w:pPr>
+        <w:tabs>
+          <w:tab w:val="num" w:pos="4320"/>
+        </w:tabs>
+        <w:ind w:left="4320" w:hanging="360"/>
+      </w:pPr>
+      <w:rPr>
+        <w:rFonts w:ascii="Wingdings" w:hAnsi="Wingdings" w:hint="default"/>
+        <w:sz w:val="20"/>
+      </w:rPr>
+    </w:lvl>
+    <w:lvl w:ilvl="6" w:tentative="1">
+      <w:start w:val="1"/>
+      <w:numFmt w:val="bullet"/>
+      <w:lvlText w:val=""/>
+      <w:lvlJc w:val="left"/>
+      <w:pPr>
+        <w:tabs>
+          <w:tab w:val="num" w:pos="5040"/>
+        </w:tabs>
+        <w:ind w:left="5040" w:hanging="360"/>
+      </w:pPr>
+      <w:rPr>
+        <w:rFonts w:ascii="Wingdings" w:hAnsi="Wingdings" w:hint="default"/>
+        <w:sz w:val="20"/>
+      </w:rPr>
+    </w:lvl>
+    <w:lvl w:ilvl="7" w:tentative="1">
+      <w:start w:val="1"/>
+      <w:numFmt w:val="bullet"/>
+      <w:lvlText w:val=""/>
+      <w:lvlJc w:val="left"/>
+      <w:pPr>
+        <w:tabs>
+          <w:tab w:val="num" w:pos="5760"/>
+        </w:tabs>
+        <w:ind w:left="5760" w:hanging="360"/>
+      </w:pPr>
+      <w:rPr>
+        <w:rFonts w:ascii="Wingdings" w:hAnsi="Wingdings" w:hint="default"/>
+        <w:sz w:val="20"/>
+      </w:rPr>
+    </w:lvl>
+    <w:lvl w:ilvl="8" w:tentative="1">
+      <w:start w:val="1"/>
+      <w:numFmt w:val="bullet"/>
+      <w:lvlText w:val=""/>
+      <w:lvlJc w:val="left"/>
+      <w:pPr>
+        <w:tabs>
+          <w:tab w:val="num" w:pos="6480"/>
+        </w:tabs>
+        <w:ind w:left="6480" w:hanging="360"/>
+      </w:pPr>
+      <w:rPr>
+        <w:rFonts w:ascii="Wingdings" w:hAnsi="Wingdings" w:hint="default"/>
+        <w:sz w:val="20"/>
+      </w:rPr>
+    </w:lvl>
+  </w:abstractNum>
+  <w:abstractNum w:abstractNumId="8" w15:restartNumberingAfterBreak="0">
+    <w:nsid w:val="54697BE5"/>
+    <w:multiLevelType w:val="hybridMultilevel"/>
+    <w:tmpl w:val="851ABC22"/>
+    <w:lvl w:ilvl="0" w:tplc="04090001">
+      <w:start w:val="1"/>
+      <w:numFmt w:val="bullet"/>
+      <w:lvlText w:val=""/>
+      <w:lvlJc w:val="left"/>
+      <w:pPr>
+        <w:ind w:left="720" w:hanging="360"/>
+      </w:pPr>
+      <w:rPr>
+        <w:rFonts w:ascii="Symbol" w:hAnsi="Symbol" w:hint="default"/>
+      </w:rPr>
+    </w:lvl>
+    <w:lvl w:ilvl="1" w:tplc="04090003" w:tentative="1">
+      <w:start w:val="1"/>
+      <w:numFmt w:val="bullet"/>
+      <w:lvlText w:val="o"/>
+      <w:lvlJc w:val="left"/>
+      <w:pPr>
+        <w:ind w:left="1440" w:hanging="360"/>
+      </w:pPr>
+      <w:rPr>
+        <w:rFonts w:ascii="Courier New" w:hAnsi="Courier New" w:cs="Courier New" w:hint="default"/>
+      </w:rPr>
+    </w:lvl>
+    <w:lvl w:ilvl="2" w:tplc="04090005" w:tentative="1">
+      <w:start w:val="1"/>
+      <w:numFmt w:val="bullet"/>
+      <w:lvlText w:val=""/>
+      <w:lvlJc w:val="left"/>
+      <w:pPr>
+        <w:ind w:left="2160" w:hanging="360"/>
+      </w:pPr>
+      <w:rPr>
+        <w:rFonts w:ascii="Wingdings" w:hAnsi="Wingdings" w:hint="default"/>
+      </w:rPr>
+    </w:lvl>
+    <w:lvl w:ilvl="3" w:tplc="04090001" w:tentative="1">
+      <w:start w:val="1"/>
+      <w:numFmt w:val="bullet"/>
+      <w:lvlText w:val=""/>
+      <w:lvlJc w:val="left"/>
+      <w:pPr>
+        <w:ind w:left="2880" w:hanging="360"/>
+      </w:pPr>
+      <w:rPr>
+        <w:rFonts w:ascii="Symbol" w:hAnsi="Symbol" w:hint="default"/>
+      </w:rPr>
+    </w:lvl>
+    <w:lvl w:ilvl="4" w:tplc="04090003" w:tentative="1">
+      <w:start w:val="1"/>
+      <w:numFmt w:val="bullet"/>
+      <w:lvlText w:val="o"/>
+      <w:lvlJc w:val="left"/>
+      <w:pPr>
+        <w:ind w:left="3600" w:hanging="360"/>
+      </w:pPr>
+      <w:rPr>
+        <w:rFonts w:ascii="Courier New" w:hAnsi="Courier New" w:cs="Courier New" w:hint="default"/>
+      </w:rPr>
+    </w:lvl>
+    <w:lvl w:ilvl="5" w:tplc="04090005" w:tentative="1">
+      <w:start w:val="1"/>
+      <w:numFmt w:val="bullet"/>
+      <w:lvlText w:val=""/>
+      <w:lvlJc w:val="left"/>
+      <w:pPr>
+        <w:ind w:left="4320" w:hanging="360"/>
+      </w:pPr>
+      <w:rPr>
+        <w:rFonts w:ascii="Wingdings" w:hAnsi="Wingdings" w:hint="default"/>
+      </w:rPr>
+    </w:lvl>
+    <w:lvl w:ilvl="6" w:tplc="04090001" w:tentative="1">
+      <w:start w:val="1"/>
+      <w:numFmt w:val="bullet"/>
+      <w:lvlText w:val=""/>
+      <w:lvlJc w:val="left"/>
+      <w:pPr>
+        <w:ind w:left="5040" w:hanging="360"/>
+      </w:pPr>
+      <w:rPr>
+        <w:rFonts w:ascii="Symbol" w:hAnsi="Symbol" w:hint="default"/>
+      </w:rPr>
+    </w:lvl>
+    <w:lvl w:ilvl="7" w:tplc="04090003" w:tentative="1">
+      <w:start w:val="1"/>
+      <w:numFmt w:val="bullet"/>
+      <w:lvlText w:val="o"/>
+      <w:lvlJc w:val="left"/>
+      <w:pPr>
+        <w:ind w:left="5760" w:hanging="360"/>
+      </w:pPr>
+      <w:rPr>
+        <w:rFonts w:ascii="Courier New" w:hAnsi="Courier New" w:cs="Courier New" w:hint="default"/>
+      </w:rPr>
+    </w:lvl>
+    <w:lvl w:ilvl="8" w:tplc="04090005" w:tentative="1">
+      <w:start w:val="1"/>
+      <w:numFmt w:val="bullet"/>
+      <w:lvlText w:val=""/>
+      <w:lvlJc w:val="left"/>
+      <w:pPr>
+        <w:ind w:left="6480" w:hanging="360"/>
+      </w:pPr>
+      <w:rPr>
+        <w:rFonts w:ascii="Wingdings" w:hAnsi="Wingdings" w:hint="default"/>
+      </w:rPr>
+    </w:lvl>
+  </w:abstractNum>
+  <w:abstractNum w:abstractNumId="9" w15:restartNumberingAfterBreak="0">
+    <w:nsid w:val="64EE55EF"/>
+    <w:multiLevelType w:val="hybridMultilevel"/>
+    <w:tmpl w:val="E124AAC8"/>
+    <w:lvl w:ilvl="0" w:tplc="04090001">
+      <w:start w:val="1"/>
+      <w:numFmt w:val="bullet"/>
+      <w:lvlText w:val=""/>
+      <w:lvlJc w:val="left"/>
+      <w:pPr>
+        <w:ind w:left="720" w:hanging="360"/>
+      </w:pPr>
+      <w:rPr>
+        <w:rFonts w:ascii="Symbol" w:hAnsi="Symbol" w:hint="default"/>
+      </w:rPr>
+    </w:lvl>
+    <w:lvl w:ilvl="1" w:tplc="04090003" w:tentative="1">
+      <w:start w:val="1"/>
+      <w:numFmt w:val="bullet"/>
+      <w:lvlText w:val="o"/>
+      <w:lvlJc w:val="left"/>
+      <w:pPr>
+        <w:ind w:left="1440" w:hanging="360"/>
+      </w:pPr>
+      <w:rPr>
+        <w:rFonts w:ascii="Courier New" w:hAnsi="Courier New" w:cs="Courier New" w:hint="default"/>
+      </w:rPr>
+    </w:lvl>
+    <w:lvl w:ilvl="2" w:tplc="04090005" w:tentative="1">
+      <w:start w:val="1"/>
+      <w:numFmt w:val="bullet"/>
+      <w:lvlText w:val=""/>
+      <w:lvlJc w:val="left"/>
+      <w:pPr>
+        <w:ind w:left="2160" w:hanging="360"/>
+      </w:pPr>
+      <w:rPr>
+        <w:rFonts w:ascii="Wingdings" w:hAnsi="Wingdings" w:hint="default"/>
+      </w:rPr>
+    </w:lvl>
+    <w:lvl w:ilvl="3" w:tplc="04090001" w:tentative="1">
+      <w:start w:val="1"/>
+      <w:numFmt w:val="bullet"/>
+      <w:lvlText w:val=""/>
+      <w:lvlJc w:val="left"/>
+      <w:pPr>
+        <w:ind w:left="2880" w:hanging="360"/>
+      </w:pPr>
+      <w:rPr>
+        <w:rFonts w:ascii="Symbol" w:hAnsi="Symbol" w:hint="default"/>
+      </w:rPr>
+    </w:lvl>
+    <w:lvl w:ilvl="4" w:tplc="04090003" w:tentative="1">
+      <w:start w:val="1"/>
+      <w:numFmt w:val="bullet"/>
+      <w:lvlText w:val="o"/>
+      <w:lvlJc w:val="left"/>
+      <w:pPr>
+        <w:ind w:left="3600" w:hanging="360"/>
+      </w:pPr>
+      <w:rPr>
+        <w:rFonts w:ascii="Courier New" w:hAnsi="Courier New" w:cs="Courier New" w:hint="default"/>
+      </w:rPr>
+    </w:lvl>
+    <w:lvl w:ilvl="5" w:tplc="04090005" w:tentative="1">
+      <w:start w:val="1"/>
+      <w:numFmt w:val="bullet"/>
+      <w:lvlText w:val=""/>
+      <w:lvlJc w:val="left"/>
+      <w:pPr>
+        <w:ind w:left="4320" w:hanging="360"/>
+      </w:pPr>
+      <w:rPr>
+        <w:rFonts w:ascii="Wingdings" w:hAnsi="Wingdings" w:hint="default"/>
+      </w:rPr>
+    </w:lvl>
+    <w:lvl w:ilvl="6" w:tplc="04090001" w:tentative="1">
+      <w:start w:val="1"/>
+      <w:numFmt w:val="bullet"/>
+      <w:lvlText w:val=""/>
+      <w:lvlJc w:val="left"/>
+      <w:pPr>
+        <w:ind w:left="5040" w:hanging="360"/>
+      </w:pPr>
+      <w:rPr>
+        <w:rFonts w:ascii="Symbol" w:hAnsi="Symbol" w:hint="default"/>
+      </w:rPr>
+    </w:lvl>
+    <w:lvl w:ilvl="7" w:tplc="04090003" w:tentative="1">
+      <w:start w:val="1"/>
+      <w:numFmt w:val="bullet"/>
+      <w:lvlText w:val="o"/>
+      <w:lvlJc w:val="left"/>
+      <w:pPr>
+        <w:ind w:left="5760" w:hanging="360"/>
+      </w:pPr>
+      <w:rPr>
+        <w:rFonts w:ascii="Courier New" w:hAnsi="Courier New" w:cs="Courier New" w:hint="default"/>
+      </w:rPr>
+    </w:lvl>
+    <w:lvl w:ilvl="8" w:tplc="04090005" w:tentative="1">
+      <w:start w:val="1"/>
+      <w:numFmt w:val="bullet"/>
+      <w:lvlText w:val=""/>
+      <w:lvlJc w:val="left"/>
+      <w:pPr>
+        <w:ind w:left="6480" w:hanging="360"/>
+      </w:pPr>
+      <w:rPr>
+        <w:rFonts w:ascii="Wingdings" w:hAnsi="Wingdings" w:hint="default"/>
+      </w:rPr>
+    </w:lvl>
+  </w:abstractNum>
+  <w:num w:numId="1" w16cid:durableId="43649937">
+    <w:abstractNumId w:val="9"/>
+  </w:num>
+  <w:num w:numId="2" w16cid:durableId="1605185335">
+    <w:abstractNumId w:val="2"/>
+  </w:num>
+  <w:num w:numId="3" w16cid:durableId="513417571">
+    <w:abstractNumId w:val="1"/>
+  </w:num>
+  <w:num w:numId="4" w16cid:durableId="2143568848">
+    <w:abstractNumId w:val="5"/>
+  </w:num>
+  <w:num w:numId="5" w16cid:durableId="847448765">
+    <w:abstractNumId w:val="7"/>
+  </w:num>
+  <w:num w:numId="6" w16cid:durableId="76900732">
+    <w:abstractNumId w:val="4"/>
+  </w:num>
+  <w:num w:numId="7" w16cid:durableId="531497604">
+    <w:abstractNumId w:val="3"/>
+  </w:num>
+  <w:num w:numId="8" w16cid:durableId="982738073">
+    <w:abstractNumId w:val="6"/>
+  </w:num>
+  <w:num w:numId="9" w16cid:durableId="1916284163">
+    <w:abstractNumId w:val="0"/>
+  </w:num>
+  <w:num w:numId="10" w16cid:durableId="966618734">
+    <w:abstractNumId w:val="8"/>
+  </w:num>
+</w:numbering>
 </file>
 
 <file path=word/styles.xml><?xml version="1.0" encoding="utf-8"?>
@@ -2352,6 +4894,19 @@
       <w:u w:val="single"/>
     </w:rPr>
   </w:style>
+  <w:style w:type="paragraph" w:styleId="NormalWeb">
+    <w:name w:val="Normal (Web)"/>
+    <w:basedOn w:val="Normal"/>
+    <w:uiPriority w:val="99"/>
+    <w:semiHidden/>
+    <w:unhideWhenUsed/>
+    <w:rsid w:val="000A47ED"/>
+    <w:rPr>
+      <w:rFonts w:ascii="Times New Roman" w:hAnsi="Times New Roman" w:cs="Times New Roman"/>
+      <w:sz w:val="24"/>
+      <w:szCs w:val="24"/>
+    </w:rPr>
+  </w:style>
 </w:styles>
 </file>
 

</xml_diff>

<commit_message>
Se agregaron los requerimientos y agenda del plan de calidad
</commit_message>
<xml_diff>
--- a/ReporteProyecto-IngSof.docx
+++ b/ReporteProyecto-IngSof.docx
@@ -291,11 +291,12 @@
             <w:tabs>
               <w:tab w:val="right" w:leader="dot" w:pos="9350"/>
             </w:tabs>
-            <w:spacing w:line="480" w:lineRule="auto"/>
             <w:rPr>
+              <w:rFonts w:eastAsiaTheme="minorEastAsia"/>
               <w:noProof/>
               <w:sz w:val="24"/>
               <w:szCs w:val="24"/>
+              <w:lang w:val="en-US"/>
             </w:rPr>
           </w:pPr>
           <w:r>
@@ -307,22 +308,18 @@
           <w:r>
             <w:fldChar w:fldCharType="separate"/>
           </w:r>
-          <w:hyperlink w:anchor="_Toc185547265" w:history="1">
+          <w:hyperlink w:anchor="_Toc185605045" w:history="1">
             <w:r>
               <w:rPr>
                 <w:rStyle w:val="Hipervnculo"/>
                 <w:noProof/>
-                <w:sz w:val="24"/>
-                <w:szCs w:val="24"/>
               </w:rPr>
-              <w:t>Software Requirements</w:t>
+              <w:t>Requerimientos de software</w:t>
             </w:r>
             <w:r>
               <w:rPr>
                 <w:noProof/>
                 <w:webHidden/>
-                <w:sz w:val="24"/>
-                <w:szCs w:val="24"/>
               </w:rPr>
               <w:tab/>
             </w:r>
@@ -330,8 +327,6 @@
               <w:rPr>
                 <w:noProof/>
                 <w:webHidden/>
-                <w:sz w:val="24"/>
-                <w:szCs w:val="24"/>
               </w:rPr>
               <w:fldChar w:fldCharType="begin"/>
             </w:r>
@@ -339,25 +334,19 @@
               <w:rPr>
                 <w:noProof/>
                 <w:webHidden/>
-                <w:sz w:val="24"/>
-                <w:szCs w:val="24"/>
               </w:rPr>
-              <w:instrText xml:space="preserve"> PAGEREF _Toc185547265 \h </w:instrText>
+              <w:instrText xml:space="preserve"> PAGEREF _Toc185605045 \h </w:instrText>
             </w:r>
             <w:r>
               <w:rPr>
                 <w:noProof/>
                 <w:webHidden/>
-                <w:sz w:val="24"/>
-                <w:szCs w:val="24"/>
               </w:rPr>
             </w:r>
             <w:r>
               <w:rPr>
                 <w:noProof/>
                 <w:webHidden/>
-                <w:sz w:val="24"/>
-                <w:szCs w:val="24"/>
               </w:rPr>
               <w:fldChar w:fldCharType="separate"/>
             </w:r>
@@ -365,8 +354,6 @@
               <w:rPr>
                 <w:noProof/>
                 <w:webHidden/>
-                <w:sz w:val="24"/>
-                <w:szCs w:val="24"/>
               </w:rPr>
               <w:t>1</w:t>
             </w:r>
@@ -374,8 +361,6 @@
               <w:rPr>
                 <w:noProof/>
                 <w:webHidden/>
-                <w:sz w:val="24"/>
-                <w:szCs w:val="24"/>
               </w:rPr>
               <w:fldChar w:fldCharType="end"/>
             </w:r>
@@ -387,20 +372,19 @@
             <w:tabs>
               <w:tab w:val="right" w:leader="dot" w:pos="9350"/>
             </w:tabs>
-            <w:spacing w:line="480" w:lineRule="auto"/>
             <w:rPr>
+              <w:rFonts w:eastAsiaTheme="minorEastAsia"/>
               <w:noProof/>
               <w:sz w:val="24"/>
               <w:szCs w:val="24"/>
+              <w:lang w:val="en-US"/>
             </w:rPr>
           </w:pPr>
-          <w:hyperlink w:anchor="_Toc185547266" w:history="1">
+          <w:hyperlink w:anchor="_Toc185605046" w:history="1">
             <w:r>
               <w:rPr>
                 <w:rStyle w:val="Hipervnculo"/>
                 <w:noProof/>
-                <w:sz w:val="24"/>
-                <w:szCs w:val="24"/>
               </w:rPr>
               <w:t>Plan de Calidad</w:t>
             </w:r>
@@ -408,8 +392,6 @@
               <w:rPr>
                 <w:noProof/>
                 <w:webHidden/>
-                <w:sz w:val="24"/>
-                <w:szCs w:val="24"/>
               </w:rPr>
               <w:tab/>
             </w:r>
@@ -417,8 +399,6 @@
               <w:rPr>
                 <w:noProof/>
                 <w:webHidden/>
-                <w:sz w:val="24"/>
-                <w:szCs w:val="24"/>
               </w:rPr>
               <w:fldChar w:fldCharType="begin"/>
             </w:r>
@@ -426,25 +406,19 @@
               <w:rPr>
                 <w:noProof/>
                 <w:webHidden/>
-                <w:sz w:val="24"/>
-                <w:szCs w:val="24"/>
               </w:rPr>
-              <w:instrText xml:space="preserve"> PAGEREF _Toc185547266 \h </w:instrText>
+              <w:instrText xml:space="preserve"> PAGEREF _Toc185605046 \h </w:instrText>
             </w:r>
             <w:r>
               <w:rPr>
                 <w:noProof/>
                 <w:webHidden/>
-                <w:sz w:val="24"/>
-                <w:szCs w:val="24"/>
               </w:rPr>
             </w:r>
             <w:r>
               <w:rPr>
                 <w:noProof/>
                 <w:webHidden/>
-                <w:sz w:val="24"/>
-                <w:szCs w:val="24"/>
               </w:rPr>
               <w:fldChar w:fldCharType="separate"/>
             </w:r>
@@ -452,17 +426,13 @@
               <w:rPr>
                 <w:noProof/>
                 <w:webHidden/>
-                <w:sz w:val="24"/>
-                <w:szCs w:val="24"/>
               </w:rPr>
-              <w:t>1</w:t>
+              <w:t>3</w:t>
             </w:r>
             <w:r>
               <w:rPr>
                 <w:noProof/>
                 <w:webHidden/>
-                <w:sz w:val="24"/>
-                <w:szCs w:val="24"/>
               </w:rPr>
               <w:fldChar w:fldCharType="end"/>
             </w:r>
@@ -474,20 +444,19 @@
             <w:tabs>
               <w:tab w:val="right" w:leader="dot" w:pos="9350"/>
             </w:tabs>
-            <w:spacing w:line="480" w:lineRule="auto"/>
             <w:rPr>
+              <w:rFonts w:eastAsiaTheme="minorEastAsia"/>
               <w:noProof/>
               <w:sz w:val="24"/>
               <w:szCs w:val="24"/>
+              <w:lang w:val="en-US"/>
             </w:rPr>
           </w:pPr>
-          <w:hyperlink w:anchor="_Toc185547267" w:history="1">
+          <w:hyperlink w:anchor="_Toc185605047" w:history="1">
             <w:r>
               <w:rPr>
                 <w:rStyle w:val="Hipervnculo"/>
                 <w:noProof/>
-                <w:sz w:val="24"/>
-                <w:szCs w:val="24"/>
               </w:rPr>
               <w:t>Arquitectura y justificación</w:t>
             </w:r>
@@ -495,8 +464,6 @@
               <w:rPr>
                 <w:noProof/>
                 <w:webHidden/>
-                <w:sz w:val="24"/>
-                <w:szCs w:val="24"/>
               </w:rPr>
               <w:tab/>
             </w:r>
@@ -504,8 +471,6 @@
               <w:rPr>
                 <w:noProof/>
                 <w:webHidden/>
-                <w:sz w:val="24"/>
-                <w:szCs w:val="24"/>
               </w:rPr>
               <w:fldChar w:fldCharType="begin"/>
             </w:r>
@@ -513,25 +478,19 @@
               <w:rPr>
                 <w:noProof/>
                 <w:webHidden/>
-                <w:sz w:val="24"/>
-                <w:szCs w:val="24"/>
               </w:rPr>
-              <w:instrText xml:space="preserve"> PAGEREF _Toc185547267 \h </w:instrText>
+              <w:instrText xml:space="preserve"> PAGEREF _Toc185605047 \h </w:instrText>
             </w:r>
             <w:r>
               <w:rPr>
                 <w:noProof/>
                 <w:webHidden/>
-                <w:sz w:val="24"/>
-                <w:szCs w:val="24"/>
               </w:rPr>
             </w:r>
             <w:r>
               <w:rPr>
                 <w:noProof/>
                 <w:webHidden/>
-                <w:sz w:val="24"/>
-                <w:szCs w:val="24"/>
               </w:rPr>
               <w:fldChar w:fldCharType="separate"/>
             </w:r>
@@ -539,17 +498,13 @@
               <w:rPr>
                 <w:noProof/>
                 <w:webHidden/>
-                <w:sz w:val="24"/>
-                <w:szCs w:val="24"/>
               </w:rPr>
-              <w:t>1</w:t>
+              <w:t>6</w:t>
             </w:r>
             <w:r>
               <w:rPr>
                 <w:noProof/>
                 <w:webHidden/>
-                <w:sz w:val="24"/>
-                <w:szCs w:val="24"/>
               </w:rPr>
               <w:fldChar w:fldCharType="end"/>
             </w:r>
@@ -561,20 +516,19 @@
             <w:tabs>
               <w:tab w:val="right" w:leader="dot" w:pos="9350"/>
             </w:tabs>
-            <w:spacing w:line="480" w:lineRule="auto"/>
             <w:rPr>
+              <w:rFonts w:eastAsiaTheme="minorEastAsia"/>
               <w:noProof/>
               <w:sz w:val="24"/>
               <w:szCs w:val="24"/>
+              <w:lang w:val="en-US"/>
             </w:rPr>
           </w:pPr>
-          <w:hyperlink w:anchor="_Toc185547268" w:history="1">
+          <w:hyperlink w:anchor="_Toc185605048" w:history="1">
             <w:r>
               <w:rPr>
                 <w:rStyle w:val="Hipervnculo"/>
                 <w:noProof/>
-                <w:sz w:val="24"/>
-                <w:szCs w:val="24"/>
               </w:rPr>
               <w:t>Metodología y justificación</w:t>
             </w:r>
@@ -582,8 +536,6 @@
               <w:rPr>
                 <w:noProof/>
                 <w:webHidden/>
-                <w:sz w:val="24"/>
-                <w:szCs w:val="24"/>
               </w:rPr>
               <w:tab/>
             </w:r>
@@ -591,8 +543,6 @@
               <w:rPr>
                 <w:noProof/>
                 <w:webHidden/>
-                <w:sz w:val="24"/>
-                <w:szCs w:val="24"/>
               </w:rPr>
               <w:fldChar w:fldCharType="begin"/>
             </w:r>
@@ -600,25 +550,19 @@
               <w:rPr>
                 <w:noProof/>
                 <w:webHidden/>
-                <w:sz w:val="24"/>
-                <w:szCs w:val="24"/>
               </w:rPr>
-              <w:instrText xml:space="preserve"> PAGEREF _Toc185547268 \h </w:instrText>
+              <w:instrText xml:space="preserve"> PAGEREF _Toc185605048 \h </w:instrText>
             </w:r>
             <w:r>
               <w:rPr>
                 <w:noProof/>
                 <w:webHidden/>
-                <w:sz w:val="24"/>
-                <w:szCs w:val="24"/>
               </w:rPr>
             </w:r>
             <w:r>
               <w:rPr>
                 <w:noProof/>
                 <w:webHidden/>
-                <w:sz w:val="24"/>
-                <w:szCs w:val="24"/>
               </w:rPr>
               <w:fldChar w:fldCharType="separate"/>
             </w:r>
@@ -626,17 +570,13 @@
               <w:rPr>
                 <w:noProof/>
                 <w:webHidden/>
-                <w:sz w:val="24"/>
-                <w:szCs w:val="24"/>
               </w:rPr>
-              <w:t>1</w:t>
+              <w:t>6</w:t>
             </w:r>
             <w:r>
               <w:rPr>
                 <w:noProof/>
                 <w:webHidden/>
-                <w:sz w:val="24"/>
-                <w:szCs w:val="24"/>
               </w:rPr>
               <w:fldChar w:fldCharType="end"/>
             </w:r>
@@ -648,20 +588,19 @@
             <w:tabs>
               <w:tab w:val="right" w:leader="dot" w:pos="9350"/>
             </w:tabs>
-            <w:spacing w:line="480" w:lineRule="auto"/>
             <w:rPr>
+              <w:rFonts w:eastAsiaTheme="minorEastAsia"/>
               <w:noProof/>
               <w:sz w:val="24"/>
               <w:szCs w:val="24"/>
+              <w:lang w:val="en-US"/>
             </w:rPr>
           </w:pPr>
-          <w:hyperlink w:anchor="_Toc185547269" w:history="1">
+          <w:hyperlink w:anchor="_Toc185605049" w:history="1">
             <w:r>
               <w:rPr>
                 <w:rStyle w:val="Hipervnculo"/>
                 <w:noProof/>
-                <w:sz w:val="24"/>
-                <w:szCs w:val="24"/>
               </w:rPr>
               <w:t>Código del proyecto</w:t>
             </w:r>
@@ -669,8 +608,6 @@
               <w:rPr>
                 <w:noProof/>
                 <w:webHidden/>
-                <w:sz w:val="24"/>
-                <w:szCs w:val="24"/>
               </w:rPr>
               <w:tab/>
             </w:r>
@@ -678,8 +615,6 @@
               <w:rPr>
                 <w:noProof/>
                 <w:webHidden/>
-                <w:sz w:val="24"/>
-                <w:szCs w:val="24"/>
               </w:rPr>
               <w:fldChar w:fldCharType="begin"/>
             </w:r>
@@ -687,25 +622,19 @@
               <w:rPr>
                 <w:noProof/>
                 <w:webHidden/>
-                <w:sz w:val="24"/>
-                <w:szCs w:val="24"/>
               </w:rPr>
-              <w:instrText xml:space="preserve"> PAGEREF _Toc185547269 \h </w:instrText>
+              <w:instrText xml:space="preserve"> PAGEREF _Toc185605049 \h </w:instrText>
             </w:r>
             <w:r>
               <w:rPr>
                 <w:noProof/>
                 <w:webHidden/>
-                <w:sz w:val="24"/>
-                <w:szCs w:val="24"/>
               </w:rPr>
             </w:r>
             <w:r>
               <w:rPr>
                 <w:noProof/>
                 <w:webHidden/>
-                <w:sz w:val="24"/>
-                <w:szCs w:val="24"/>
               </w:rPr>
               <w:fldChar w:fldCharType="separate"/>
             </w:r>
@@ -713,17 +642,13 @@
               <w:rPr>
                 <w:noProof/>
                 <w:webHidden/>
-                <w:sz w:val="24"/>
-                <w:szCs w:val="24"/>
               </w:rPr>
-              <w:t>1</w:t>
+              <w:t>6</w:t>
             </w:r>
             <w:r>
               <w:rPr>
                 <w:noProof/>
                 <w:webHidden/>
-                <w:sz w:val="24"/>
-                <w:szCs w:val="24"/>
               </w:rPr>
               <w:fldChar w:fldCharType="end"/>
             </w:r>
@@ -735,20 +660,19 @@
             <w:tabs>
               <w:tab w:val="right" w:leader="dot" w:pos="9350"/>
             </w:tabs>
-            <w:spacing w:line="480" w:lineRule="auto"/>
             <w:rPr>
+              <w:rFonts w:eastAsiaTheme="minorEastAsia"/>
               <w:noProof/>
               <w:sz w:val="24"/>
               <w:szCs w:val="24"/>
+              <w:lang w:val="en-US"/>
             </w:rPr>
           </w:pPr>
-          <w:hyperlink w:anchor="_Toc185547270" w:history="1">
+          <w:hyperlink w:anchor="_Toc185605050" w:history="1">
             <w:r>
               <w:rPr>
                 <w:rStyle w:val="Hipervnculo"/>
                 <w:noProof/>
-                <w:sz w:val="24"/>
-                <w:szCs w:val="24"/>
               </w:rPr>
               <w:t>Documentación para replicar</w:t>
             </w:r>
@@ -756,8 +680,6 @@
               <w:rPr>
                 <w:noProof/>
                 <w:webHidden/>
-                <w:sz w:val="24"/>
-                <w:szCs w:val="24"/>
               </w:rPr>
               <w:tab/>
             </w:r>
@@ -765,8 +687,6 @@
               <w:rPr>
                 <w:noProof/>
                 <w:webHidden/>
-                <w:sz w:val="24"/>
-                <w:szCs w:val="24"/>
               </w:rPr>
               <w:fldChar w:fldCharType="begin"/>
             </w:r>
@@ -774,25 +694,19 @@
               <w:rPr>
                 <w:noProof/>
                 <w:webHidden/>
-                <w:sz w:val="24"/>
-                <w:szCs w:val="24"/>
               </w:rPr>
-              <w:instrText xml:space="preserve"> PAGEREF _Toc185547270 \h </w:instrText>
+              <w:instrText xml:space="preserve"> PAGEREF _Toc185605050 \h </w:instrText>
             </w:r>
             <w:r>
               <w:rPr>
                 <w:noProof/>
                 <w:webHidden/>
-                <w:sz w:val="24"/>
-                <w:szCs w:val="24"/>
               </w:rPr>
             </w:r>
             <w:r>
               <w:rPr>
                 <w:noProof/>
                 <w:webHidden/>
-                <w:sz w:val="24"/>
-                <w:szCs w:val="24"/>
               </w:rPr>
               <w:fldChar w:fldCharType="separate"/>
             </w:r>
@@ -800,17 +714,13 @@
               <w:rPr>
                 <w:noProof/>
                 <w:webHidden/>
-                <w:sz w:val="24"/>
-                <w:szCs w:val="24"/>
               </w:rPr>
-              <w:t>1</w:t>
+              <w:t>6</w:t>
             </w:r>
             <w:r>
               <w:rPr>
                 <w:noProof/>
                 <w:webHidden/>
-                <w:sz w:val="24"/>
-                <w:szCs w:val="24"/>
               </w:rPr>
               <w:fldChar w:fldCharType="end"/>
             </w:r>
@@ -822,20 +732,19 @@
             <w:tabs>
               <w:tab w:val="right" w:leader="dot" w:pos="9350"/>
             </w:tabs>
-            <w:spacing w:line="480" w:lineRule="auto"/>
             <w:rPr>
+              <w:rFonts w:eastAsiaTheme="minorEastAsia"/>
               <w:noProof/>
               <w:sz w:val="24"/>
               <w:szCs w:val="24"/>
+              <w:lang w:val="en-US"/>
             </w:rPr>
           </w:pPr>
-          <w:hyperlink w:anchor="_Toc185547271" w:history="1">
+          <w:hyperlink w:anchor="_Toc185605051" w:history="1">
             <w:r>
               <w:rPr>
                 <w:rStyle w:val="Hipervnculo"/>
                 <w:noProof/>
-                <w:sz w:val="24"/>
-                <w:szCs w:val="24"/>
               </w:rPr>
               <w:t>Propuesta económica</w:t>
             </w:r>
@@ -843,8 +752,6 @@
               <w:rPr>
                 <w:noProof/>
                 <w:webHidden/>
-                <w:sz w:val="24"/>
-                <w:szCs w:val="24"/>
               </w:rPr>
               <w:tab/>
             </w:r>
@@ -852,8 +759,6 @@
               <w:rPr>
                 <w:noProof/>
                 <w:webHidden/>
-                <w:sz w:val="24"/>
-                <w:szCs w:val="24"/>
               </w:rPr>
               <w:fldChar w:fldCharType="begin"/>
             </w:r>
@@ -861,25 +766,19 @@
               <w:rPr>
                 <w:noProof/>
                 <w:webHidden/>
-                <w:sz w:val="24"/>
-                <w:szCs w:val="24"/>
               </w:rPr>
-              <w:instrText xml:space="preserve"> PAGEREF _Toc185547271 \h </w:instrText>
+              <w:instrText xml:space="preserve"> PAGEREF _Toc185605051 \h </w:instrText>
             </w:r>
             <w:r>
               <w:rPr>
                 <w:noProof/>
                 <w:webHidden/>
-                <w:sz w:val="24"/>
-                <w:szCs w:val="24"/>
               </w:rPr>
             </w:r>
             <w:r>
               <w:rPr>
                 <w:noProof/>
                 <w:webHidden/>
-                <w:sz w:val="24"/>
-                <w:szCs w:val="24"/>
               </w:rPr>
               <w:fldChar w:fldCharType="separate"/>
             </w:r>
@@ -887,17 +786,13 @@
               <w:rPr>
                 <w:noProof/>
                 <w:webHidden/>
-                <w:sz w:val="24"/>
-                <w:szCs w:val="24"/>
               </w:rPr>
-              <w:t>1</w:t>
+              <w:t>6</w:t>
             </w:r>
             <w:r>
               <w:rPr>
                 <w:noProof/>
                 <w:webHidden/>
-                <w:sz w:val="24"/>
-                <w:szCs w:val="24"/>
               </w:rPr>
               <w:fldChar w:fldCharType="end"/>
             </w:r>
@@ -1055,44 +950,463 @@
       <w:pPr>
         <w:pStyle w:val="Ttulo1"/>
       </w:pPr>
-      <w:bookmarkStart w:id="0" w:name="_Toc185547265"/>
+      <w:bookmarkStart w:id="0" w:name="_Toc185605045"/>
       <w:r>
         <w:lastRenderedPageBreak/>
-        <w:t xml:space="preserve">Software </w:t>
+        <w:t>Requerimientos de software</w:t>
+      </w:r>
+      <w:bookmarkEnd w:id="0"/>
+    </w:p>
+    <w:p>
+      <w:pPr>
+        <w:spacing w:line="360" w:lineRule="auto"/>
+        <w:ind w:left="720" w:hanging="720"/>
+        <w:jc w:val="both"/>
+        <w:rPr>
+          <w:b/>
+          <w:bCs/>
+          <w:sz w:val="24"/>
+          <w:szCs w:val="24"/>
+        </w:rPr>
+      </w:pPr>
+      <w:r>
+        <w:rPr>
+          <w:b/>
+          <w:bCs/>
+          <w:sz w:val="24"/>
+          <w:szCs w:val="24"/>
+        </w:rPr>
+        <w:t>Requerimientos funcionales</w:t>
+      </w:r>
+    </w:p>
+    <w:p>
+      <w:pPr>
+        <w:pStyle w:val="Prrafodelista"/>
+        <w:numPr>
+          <w:ilvl w:val="0"/>
+          <w:numId w:val="12"/>
+        </w:numPr>
+        <w:spacing w:line="360" w:lineRule="auto"/>
+        <w:jc w:val="both"/>
+        <w:rPr>
+          <w:sz w:val="24"/>
+          <w:szCs w:val="24"/>
+        </w:rPr>
+      </w:pPr>
+      <w:r>
+        <w:rPr>
+          <w:sz w:val="24"/>
+          <w:szCs w:val="24"/>
+        </w:rPr>
+        <w:t>Brindar información general sobre la universidad</w:t>
+      </w:r>
+    </w:p>
+    <w:p>
+      <w:pPr>
+        <w:spacing w:line="360" w:lineRule="auto"/>
+        <w:jc w:val="center"/>
+        <w:rPr>
+          <w:sz w:val="24"/>
+          <w:szCs w:val="24"/>
+        </w:rPr>
+      </w:pPr>
+      <w:r>
+        <w:rPr>
+          <w:sz w:val="24"/>
+          <w:szCs w:val="24"/>
+        </w:rPr>
+        <w:drawing>
+          <wp:inline distT="0" distB="0" distL="0" distR="0" wp14:anchorId="26A333F5" wp14:editId="3241D12A">
+            <wp:extent cx="4678680" cy="3150611"/>
+            <wp:effectExtent l="0" t="0" r="7620" b="0"/>
+            <wp:docPr id="1732476739" name="Imagen 1" descr="Diagrama&#10;&#10;Descripción generada automáticamente"/>
+            <wp:cNvGraphicFramePr>
+              <a:graphicFrameLocks xmlns:a="http://schemas.openxmlformats.org/drawingml/2006/main" noChangeAspect="1"/>
+            </wp:cNvGraphicFramePr>
+            <a:graphic xmlns:a="http://schemas.openxmlformats.org/drawingml/2006/main">
+              <a:graphicData uri="http://schemas.openxmlformats.org/drawingml/2006/picture">
+                <pic:pic xmlns:pic="http://schemas.openxmlformats.org/drawingml/2006/picture">
+                  <pic:nvPicPr>
+                    <pic:cNvPr id="1732476739" name="Imagen 1" descr="Diagrama&#10;&#10;Descripción generada automáticamente"/>
+                    <pic:cNvPicPr/>
+                  </pic:nvPicPr>
+                  <pic:blipFill>
+                    <a:blip r:embed="rId9"/>
+                    <a:stretch>
+                      <a:fillRect/>
+                    </a:stretch>
+                  </pic:blipFill>
+                  <pic:spPr>
+                    <a:xfrm>
+                      <a:off x="0" y="0"/>
+                      <a:ext cx="4701071" cy="3165689"/>
+                    </a:xfrm>
+                    <a:prstGeom prst="rect">
+                      <a:avLst/>
+                    </a:prstGeom>
+                  </pic:spPr>
+                </pic:pic>
+              </a:graphicData>
+            </a:graphic>
+          </wp:inline>
+        </w:drawing>
+      </w:r>
+    </w:p>
+    <w:p>
+      <w:pPr>
+        <w:pStyle w:val="Prrafodelista"/>
+        <w:numPr>
+          <w:ilvl w:val="0"/>
+          <w:numId w:val="12"/>
+        </w:numPr>
+        <w:spacing w:line="360" w:lineRule="auto"/>
+        <w:jc w:val="both"/>
+        <w:rPr>
+          <w:sz w:val="24"/>
+          <w:szCs w:val="24"/>
+        </w:rPr>
+      </w:pPr>
+      <w:r>
+        <w:rPr>
+          <w:sz w:val="24"/>
+          <w:szCs w:val="24"/>
+        </w:rPr>
+        <w:t xml:space="preserve">Brindar información sobre actividades y eventos </w:t>
+      </w:r>
+    </w:p>
+    <w:p>
+      <w:pPr>
+        <w:spacing w:line="360" w:lineRule="auto"/>
+        <w:jc w:val="center"/>
+        <w:rPr>
+          <w:sz w:val="24"/>
+          <w:szCs w:val="24"/>
+        </w:rPr>
+      </w:pPr>
+      <w:r>
+        <w:rPr>
+          <w:sz w:val="24"/>
+          <w:szCs w:val="24"/>
+        </w:rPr>
+        <w:drawing>
+          <wp:inline distT="0" distB="0" distL="0" distR="0" wp14:anchorId="3F7BFF9C" wp14:editId="21647313">
+            <wp:extent cx="4572000" cy="3021135"/>
+            <wp:effectExtent l="0" t="0" r="0" b="8255"/>
+            <wp:docPr id="1300973990" name="Imagen 1" descr="Diagrama&#10;&#10;Descripción generada automáticamente"/>
+            <wp:cNvGraphicFramePr>
+              <a:graphicFrameLocks xmlns:a="http://schemas.openxmlformats.org/drawingml/2006/main" noChangeAspect="1"/>
+            </wp:cNvGraphicFramePr>
+            <a:graphic xmlns:a="http://schemas.openxmlformats.org/drawingml/2006/main">
+              <a:graphicData uri="http://schemas.openxmlformats.org/drawingml/2006/picture">
+                <pic:pic xmlns:pic="http://schemas.openxmlformats.org/drawingml/2006/picture">
+                  <pic:nvPicPr>
+                    <pic:cNvPr id="1300973990" name="Imagen 1" descr="Diagrama&#10;&#10;Descripción generada automáticamente"/>
+                    <pic:cNvPicPr/>
+                  </pic:nvPicPr>
+                  <pic:blipFill>
+                    <a:blip r:embed="rId10"/>
+                    <a:stretch>
+                      <a:fillRect/>
+                    </a:stretch>
+                  </pic:blipFill>
+                  <pic:spPr>
+                    <a:xfrm>
+                      <a:off x="0" y="0"/>
+                      <a:ext cx="4579312" cy="3025967"/>
+                    </a:xfrm>
+                    <a:prstGeom prst="rect">
+                      <a:avLst/>
+                    </a:prstGeom>
+                  </pic:spPr>
+                </pic:pic>
+              </a:graphicData>
+            </a:graphic>
+          </wp:inline>
+        </w:drawing>
+      </w:r>
+    </w:p>
+    <w:p>
+      <w:pPr>
+        <w:spacing w:line="360" w:lineRule="auto"/>
+        <w:ind w:left="720" w:hanging="720"/>
+        <w:jc w:val="both"/>
+        <w:rPr>
+          <w:b/>
+          <w:bCs/>
+          <w:sz w:val="24"/>
+          <w:szCs w:val="24"/>
+        </w:rPr>
+      </w:pPr>
+      <w:r>
+        <w:rPr>
+          <w:b/>
+          <w:bCs/>
+          <w:sz w:val="24"/>
+          <w:szCs w:val="24"/>
+        </w:rPr>
+        <w:lastRenderedPageBreak/>
+        <w:t>Requerimientos no funcionales</w:t>
+      </w:r>
+    </w:p>
+    <w:p>
+      <w:pPr>
+        <w:numPr>
+          <w:ilvl w:val="0"/>
+          <w:numId w:val="11"/>
+        </w:numPr>
+        <w:tabs>
+          <w:tab w:val="num" w:pos="720"/>
+        </w:tabs>
+        <w:spacing w:line="360" w:lineRule="auto"/>
+        <w:jc w:val="both"/>
+        <w:rPr>
+          <w:sz w:val="24"/>
+          <w:szCs w:val="24"/>
+        </w:rPr>
+      </w:pPr>
+      <w:r>
+        <w:rPr>
+          <w:sz w:val="24"/>
+          <w:szCs w:val="24"/>
+        </w:rPr>
+        <w:t xml:space="preserve">Accesibilidad: El </w:t>
       </w:r>
       <w:proofErr w:type="spellStart"/>
       <w:r>
-        <w:t>Requirements</w:t>
-      </w:r>
-      <w:bookmarkEnd w:id="0"/>
+        <w:rPr>
+          <w:sz w:val="24"/>
+          <w:szCs w:val="24"/>
+        </w:rPr>
+        <w:t>chatbot</w:t>
+      </w:r>
       <w:proofErr w:type="spellEnd"/>
       <w:r>
-        <w:t xml:space="preserve"> </w:t>
-      </w:r>
-    </w:p>
-    <w:p>
-      <w:pPr>
-        <w:spacing w:line="360" w:lineRule="auto"/>
-        <w:jc w:val="both"/>
-        <w:rPr>
-          <w:sz w:val="24"/>
-          <w:szCs w:val="24"/>
-        </w:rPr>
-      </w:pPr>
-      <w:r>
-        <w:rPr>
-          <w:sz w:val="24"/>
-          <w:szCs w:val="24"/>
-        </w:rPr>
-        <w:t>con al menos 3 Casos de Uso por Requerimiento</w:t>
-      </w:r>
+        <w:rPr>
+          <w:sz w:val="24"/>
+          <w:szCs w:val="24"/>
+        </w:rPr>
+        <w:t xml:space="preserve"> debe ser compatible con</w:t>
+      </w:r>
+      <w:r>
+        <w:rPr>
+          <w:sz w:val="24"/>
+          <w:szCs w:val="24"/>
+        </w:rPr>
+        <w:t xml:space="preserve"> varios</w:t>
+      </w:r>
+      <w:r>
+        <w:rPr>
+          <w:sz w:val="24"/>
+          <w:szCs w:val="24"/>
+        </w:rPr>
+        <w:t xml:space="preserve"> dispositivos móviles.</w:t>
+      </w:r>
+    </w:p>
+    <w:p>
+      <w:pPr>
+        <w:numPr>
+          <w:ilvl w:val="0"/>
+          <w:numId w:val="11"/>
+        </w:numPr>
+        <w:tabs>
+          <w:tab w:val="num" w:pos="720"/>
+        </w:tabs>
+        <w:spacing w:line="360" w:lineRule="auto"/>
+        <w:jc w:val="both"/>
+        <w:rPr>
+          <w:sz w:val="24"/>
+          <w:szCs w:val="24"/>
+        </w:rPr>
+      </w:pPr>
+      <w:r>
+        <w:rPr>
+          <w:sz w:val="24"/>
+          <w:szCs w:val="24"/>
+        </w:rPr>
+        <w:t>Velocidad: Las respuestas deben ser entregadas en menos de 2 segundos para preguntas comunes.</w:t>
+      </w:r>
+    </w:p>
+    <w:p>
+      <w:pPr>
+        <w:numPr>
+          <w:ilvl w:val="0"/>
+          <w:numId w:val="11"/>
+        </w:numPr>
+        <w:tabs>
+          <w:tab w:val="num" w:pos="720"/>
+        </w:tabs>
+        <w:spacing w:line="360" w:lineRule="auto"/>
+        <w:jc w:val="both"/>
+        <w:rPr>
+          <w:sz w:val="24"/>
+          <w:szCs w:val="24"/>
+        </w:rPr>
+      </w:pPr>
+      <w:r>
+        <w:rPr>
+          <w:sz w:val="24"/>
+          <w:szCs w:val="24"/>
+        </w:rPr>
+        <w:t>Seguridad: La información sensible debe ser protegida según estándares de privacidad de datos.</w:t>
+      </w:r>
+    </w:p>
+    <w:p>
+      <w:pPr>
+        <w:spacing w:line="360" w:lineRule="auto"/>
+        <w:jc w:val="both"/>
+        <w:rPr>
+          <w:sz w:val="24"/>
+          <w:szCs w:val="24"/>
+        </w:rPr>
+      </w:pPr>
+    </w:p>
+    <w:p>
+      <w:pPr>
+        <w:spacing w:line="360" w:lineRule="auto"/>
+        <w:jc w:val="both"/>
+        <w:rPr>
+          <w:sz w:val="24"/>
+          <w:szCs w:val="24"/>
+        </w:rPr>
+      </w:pPr>
+    </w:p>
+    <w:p>
+      <w:pPr>
+        <w:spacing w:line="360" w:lineRule="auto"/>
+        <w:jc w:val="both"/>
+        <w:rPr>
+          <w:sz w:val="24"/>
+          <w:szCs w:val="24"/>
+        </w:rPr>
+      </w:pPr>
+    </w:p>
+    <w:p>
+      <w:pPr>
+        <w:spacing w:line="360" w:lineRule="auto"/>
+        <w:jc w:val="both"/>
+        <w:rPr>
+          <w:sz w:val="24"/>
+          <w:szCs w:val="24"/>
+        </w:rPr>
+      </w:pPr>
+    </w:p>
+    <w:p>
+      <w:pPr>
+        <w:spacing w:line="360" w:lineRule="auto"/>
+        <w:jc w:val="both"/>
+        <w:rPr>
+          <w:sz w:val="24"/>
+          <w:szCs w:val="24"/>
+        </w:rPr>
+      </w:pPr>
+    </w:p>
+    <w:p>
+      <w:pPr>
+        <w:spacing w:line="360" w:lineRule="auto"/>
+        <w:jc w:val="both"/>
+        <w:rPr>
+          <w:sz w:val="24"/>
+          <w:szCs w:val="24"/>
+        </w:rPr>
+      </w:pPr>
+    </w:p>
+    <w:p>
+      <w:pPr>
+        <w:spacing w:line="360" w:lineRule="auto"/>
+        <w:jc w:val="both"/>
+        <w:rPr>
+          <w:sz w:val="24"/>
+          <w:szCs w:val="24"/>
+        </w:rPr>
+      </w:pPr>
+    </w:p>
+    <w:p>
+      <w:pPr>
+        <w:spacing w:line="360" w:lineRule="auto"/>
+        <w:jc w:val="both"/>
+        <w:rPr>
+          <w:sz w:val="24"/>
+          <w:szCs w:val="24"/>
+        </w:rPr>
+      </w:pPr>
+    </w:p>
+    <w:p>
+      <w:pPr>
+        <w:spacing w:line="360" w:lineRule="auto"/>
+        <w:jc w:val="both"/>
+        <w:rPr>
+          <w:sz w:val="24"/>
+          <w:szCs w:val="24"/>
+        </w:rPr>
+      </w:pPr>
+    </w:p>
+    <w:p>
+      <w:pPr>
+        <w:spacing w:line="360" w:lineRule="auto"/>
+        <w:jc w:val="both"/>
+        <w:rPr>
+          <w:sz w:val="24"/>
+          <w:szCs w:val="24"/>
+        </w:rPr>
+      </w:pPr>
+    </w:p>
+    <w:p>
+      <w:pPr>
+        <w:spacing w:line="360" w:lineRule="auto"/>
+        <w:jc w:val="both"/>
+        <w:rPr>
+          <w:sz w:val="24"/>
+          <w:szCs w:val="24"/>
+        </w:rPr>
+      </w:pPr>
+    </w:p>
+    <w:p>
+      <w:pPr>
+        <w:spacing w:line="360" w:lineRule="auto"/>
+        <w:jc w:val="both"/>
+        <w:rPr>
+          <w:sz w:val="24"/>
+          <w:szCs w:val="24"/>
+        </w:rPr>
+      </w:pPr>
+    </w:p>
+    <w:p>
+      <w:pPr>
+        <w:spacing w:line="360" w:lineRule="auto"/>
+        <w:jc w:val="both"/>
+        <w:rPr>
+          <w:sz w:val="24"/>
+          <w:szCs w:val="24"/>
+        </w:rPr>
+      </w:pPr>
+    </w:p>
+    <w:p>
+      <w:pPr>
+        <w:spacing w:line="360" w:lineRule="auto"/>
+        <w:jc w:val="both"/>
+        <w:rPr>
+          <w:sz w:val="24"/>
+          <w:szCs w:val="24"/>
+        </w:rPr>
+      </w:pPr>
+    </w:p>
+    <w:p>
+      <w:pPr>
+        <w:spacing w:line="360" w:lineRule="auto"/>
+        <w:jc w:val="both"/>
+        <w:rPr>
+          <w:sz w:val="24"/>
+          <w:szCs w:val="24"/>
+        </w:rPr>
+      </w:pPr>
     </w:p>
     <w:p>
       <w:pPr>
         <w:pStyle w:val="Ttulo1"/>
       </w:pPr>
-      <w:bookmarkStart w:id="1" w:name="_Toc185547266"/>
-      <w:r>
+      <w:bookmarkStart w:id="1" w:name="_Toc185605046"/>
+      <w:r>
+        <w:lastRenderedPageBreak/>
         <w:t>Plan de Calidad</w:t>
       </w:r>
       <w:bookmarkEnd w:id="1"/>
@@ -1223,28 +1537,7 @@
           <w:sz w:val="24"/>
           <w:szCs w:val="24"/>
         </w:rPr>
-        <w:t>L</w:t>
-      </w:r>
-      <w:r>
-        <w:rPr>
-          <w:sz w:val="24"/>
-          <w:szCs w:val="24"/>
-        </w:rPr>
-        <w:t xml:space="preserve">as respuestas </w:t>
-      </w:r>
-      <w:r>
-        <w:rPr>
-          <w:sz w:val="24"/>
-          <w:szCs w:val="24"/>
-        </w:rPr>
-        <w:t xml:space="preserve">deben ser </w:t>
-      </w:r>
-      <w:r>
-        <w:rPr>
-          <w:sz w:val="24"/>
-          <w:szCs w:val="24"/>
-        </w:rPr>
-        <w:t>precisas, útiles y relevantes</w:t>
+        <w:t>Las respuestas deben ser precisas, útiles y relevantes</w:t>
       </w:r>
       <w:r>
         <w:rPr>
@@ -1289,14 +1582,7 @@
           <w:sz w:val="24"/>
           <w:szCs w:val="24"/>
         </w:rPr>
-        <w:t xml:space="preserve"> debe ser fácil de usar, </w:t>
-      </w:r>
-      <w:r>
-        <w:rPr>
-          <w:sz w:val="24"/>
-          <w:szCs w:val="24"/>
-        </w:rPr>
-        <w:t>haciendo que las interacciones con los usuarios sean intuitivas</w:t>
+        <w:t xml:space="preserve"> debe ser fácil de usar, haciendo que las interacciones con los usuarios sean intuitivas</w:t>
       </w:r>
       <w:r>
         <w:rPr>
@@ -1341,14 +1627,7 @@
           <w:sz w:val="24"/>
           <w:szCs w:val="24"/>
         </w:rPr>
-        <w:t xml:space="preserve"> debe funcionar</w:t>
-      </w:r>
-      <w:r>
-        <w:rPr>
-          <w:sz w:val="24"/>
-          <w:szCs w:val="24"/>
-        </w:rPr>
-        <w:t xml:space="preserve"> en cualquier celular que tenga </w:t>
+        <w:t xml:space="preserve"> debe funcionar en cualquier celular que tenga </w:t>
       </w:r>
       <w:r>
         <w:rPr>
@@ -1624,7 +1903,6 @@
           <w:sz w:val="24"/>
           <w:szCs w:val="24"/>
         </w:rPr>
-        <w:lastRenderedPageBreak/>
         <w:t xml:space="preserve">Compatibilidad: </w:t>
       </w:r>
       <w:r>
@@ -1675,6 +1953,7 @@
           <w:sz w:val="24"/>
           <w:szCs w:val="24"/>
         </w:rPr>
+        <w:lastRenderedPageBreak/>
         <w:t xml:space="preserve">Seguridad: No se debe presentar ningún caso en donde se filtre la información personal de los usuarios. </w:t>
       </w:r>
     </w:p>
@@ -1821,14 +2100,7 @@
           <w:sz w:val="24"/>
           <w:szCs w:val="24"/>
         </w:rPr>
-        <w:t xml:space="preserve">Equipo administrativo: </w:t>
-      </w:r>
-      <w:r>
-        <w:rPr>
-          <w:sz w:val="24"/>
-          <w:szCs w:val="24"/>
-        </w:rPr>
-        <w:t>Supervisar el cumplimiento de este plan y coordinar las actividades relacionadas.</w:t>
+        <w:t>Equipo administrativo: Supervisar el cumplimiento de este plan y coordinar las actividades relacionadas.</w:t>
       </w:r>
     </w:p>
     <w:p>
@@ -1871,21 +2143,7 @@
           <w:sz w:val="24"/>
           <w:szCs w:val="24"/>
         </w:rPr>
-        <w:t>Planificación:</w:t>
-      </w:r>
-      <w:r>
-        <w:rPr>
-          <w:sz w:val="24"/>
-          <w:szCs w:val="24"/>
-        </w:rPr>
-        <w:t xml:space="preserve"> </w:t>
-      </w:r>
-      <w:r>
-        <w:rPr>
-          <w:sz w:val="24"/>
-          <w:szCs w:val="24"/>
-        </w:rPr>
-        <w:t>Definir requisitos funcionales y no funcionales.</w:t>
+        <w:t>Planificación: Definir requisitos funcionales y no funcionales.</w:t>
       </w:r>
     </w:p>
     <w:p>
@@ -1907,14 +2165,7 @@
           <w:sz w:val="24"/>
           <w:szCs w:val="24"/>
         </w:rPr>
-        <w:t>Desarrollo:</w:t>
-      </w:r>
-      <w:r>
-        <w:rPr>
-          <w:sz w:val="24"/>
-          <w:szCs w:val="24"/>
-        </w:rPr>
-        <w:t xml:space="preserve"> Realizar el </w:t>
+        <w:t xml:space="preserve">Desarrollo: Realizar el </w:t>
       </w:r>
       <w:proofErr w:type="spellStart"/>
       <w:r>
@@ -1952,35 +2203,7 @@
           <w:sz w:val="24"/>
           <w:szCs w:val="24"/>
         </w:rPr>
-        <w:t>Pruebas:</w:t>
-      </w:r>
-      <w:r>
-        <w:rPr>
-          <w:sz w:val="24"/>
-          <w:szCs w:val="24"/>
-        </w:rPr>
-        <w:t xml:space="preserve"> </w:t>
-      </w:r>
-      <w:r>
-        <w:rPr>
-          <w:sz w:val="24"/>
-          <w:szCs w:val="24"/>
-        </w:rPr>
-        <w:t>Pruebas unitarias de integración y de sistema</w:t>
-      </w:r>
-      <w:r>
-        <w:rPr>
-          <w:sz w:val="24"/>
-          <w:szCs w:val="24"/>
-        </w:rPr>
-        <w:t>, p</w:t>
-      </w:r>
-      <w:r>
-        <w:rPr>
-          <w:sz w:val="24"/>
-          <w:szCs w:val="24"/>
-        </w:rPr>
-        <w:t>ruebas con usuarios reales para evaluar la experiencia.</w:t>
+        <w:t>Pruebas: Pruebas unitarias de integración y de sistema, pruebas con usuarios reales para evaluar la experiencia.</w:t>
       </w:r>
     </w:p>
     <w:p>
@@ -2002,21 +2225,7 @@
           <w:sz w:val="24"/>
           <w:szCs w:val="24"/>
         </w:rPr>
-        <w:t>Monitorización:</w:t>
-      </w:r>
-      <w:r>
-        <w:rPr>
-          <w:sz w:val="24"/>
-          <w:szCs w:val="24"/>
-        </w:rPr>
-        <w:t xml:space="preserve"> </w:t>
-      </w:r>
-      <w:r>
-        <w:rPr>
-          <w:sz w:val="24"/>
-          <w:szCs w:val="24"/>
-        </w:rPr>
-        <w:t xml:space="preserve">Recopilación de </w:t>
+        <w:t xml:space="preserve">Monitorización: Recopilación de </w:t>
       </w:r>
       <w:proofErr w:type="spellStart"/>
       <w:r>
@@ -2054,21 +2263,7 @@
           <w:sz w:val="24"/>
           <w:szCs w:val="24"/>
         </w:rPr>
-        <w:t>Mejora Continua:</w:t>
-      </w:r>
-      <w:r>
-        <w:rPr>
-          <w:sz w:val="24"/>
-          <w:szCs w:val="24"/>
-        </w:rPr>
-        <w:t xml:space="preserve"> I</w:t>
-      </w:r>
-      <w:r>
-        <w:rPr>
-          <w:sz w:val="24"/>
-          <w:szCs w:val="24"/>
-        </w:rPr>
-        <w:t xml:space="preserve">ncorporar nuevas funcionalidades basadas en el </w:t>
+        <w:t xml:space="preserve">Mejora Continua: Incorporar nuevas funcionalidades basadas en el </w:t>
       </w:r>
       <w:proofErr w:type="spellStart"/>
       <w:r>
@@ -2084,14 +2279,7 @@
           <w:sz w:val="24"/>
           <w:szCs w:val="24"/>
         </w:rPr>
-        <w:t xml:space="preserve"> y c</w:t>
-      </w:r>
-      <w:r>
-        <w:rPr>
-          <w:sz w:val="24"/>
-          <w:szCs w:val="24"/>
-        </w:rPr>
-        <w:t>orregir errores identificados.</w:t>
+        <w:t xml:space="preserve"> y corregir errores identificados.</w:t>
       </w:r>
     </w:p>
     <w:p>
@@ -2278,16 +2466,390 @@
         <w:spacing w:line="360" w:lineRule="auto"/>
         <w:jc w:val="both"/>
         <w:rPr>
-          <w:sz w:val="24"/>
-          <w:szCs w:val="24"/>
-        </w:rPr>
-      </w:pPr>
-      <w:r>
-        <w:rPr>
+          <w:b/>
+          <w:bCs/>
+          <w:sz w:val="24"/>
+          <w:szCs w:val="24"/>
+        </w:rPr>
+      </w:pPr>
+      <w:r>
+        <w:rPr>
+          <w:b/>
+          <w:bCs/>
+          <w:sz w:val="24"/>
+          <w:szCs w:val="24"/>
+        </w:rPr>
+        <w:t xml:space="preserve">Agenda </w:t>
+      </w:r>
+    </w:p>
+    <w:p>
+      <w:pPr>
+        <w:spacing w:line="360" w:lineRule="auto"/>
+        <w:jc w:val="both"/>
+        <w:rPr>
+          <w:b/>
+          <w:bCs/>
+          <w:i/>
+          <w:iCs/>
+          <w:sz w:val="24"/>
+          <w:szCs w:val="24"/>
+        </w:rPr>
+      </w:pPr>
+      <w:r>
+        <w:rPr>
+          <w:b/>
+          <w:bCs/>
+          <w:i/>
+          <w:iCs/>
           <w:sz w:val="24"/>
           <w:szCs w:val="24"/>
         </w:rPr>
         <w:lastRenderedPageBreak/>
+        <w:t>Semana 1: Planificación</w:t>
+      </w:r>
+    </w:p>
+    <w:p>
+      <w:pPr>
+        <w:spacing w:line="360" w:lineRule="auto"/>
+        <w:jc w:val="both"/>
+        <w:rPr>
+          <w:sz w:val="24"/>
+          <w:szCs w:val="24"/>
+        </w:rPr>
+      </w:pPr>
+      <w:r>
+        <w:rPr>
+          <w:sz w:val="24"/>
+          <w:szCs w:val="24"/>
+        </w:rPr>
+        <w:t>Día 1-3: Establecer alcance, objetivos de calidad, y roles del equipo.</w:t>
+      </w:r>
+    </w:p>
+    <w:p>
+      <w:pPr>
+        <w:spacing w:line="360" w:lineRule="auto"/>
+        <w:jc w:val="both"/>
+        <w:rPr>
+          <w:sz w:val="24"/>
+          <w:szCs w:val="24"/>
+        </w:rPr>
+      </w:pPr>
+      <w:r>
+        <w:rPr>
+          <w:sz w:val="24"/>
+          <w:szCs w:val="24"/>
+        </w:rPr>
+        <w:t>Día 4-5: Redactar y aprobar el plan de calidad.</w:t>
+      </w:r>
+    </w:p>
+    <w:p>
+      <w:pPr>
+        <w:spacing w:line="360" w:lineRule="auto"/>
+        <w:jc w:val="both"/>
+        <w:rPr>
+          <w:b/>
+          <w:bCs/>
+          <w:i/>
+          <w:iCs/>
+          <w:sz w:val="24"/>
+          <w:szCs w:val="24"/>
+        </w:rPr>
+      </w:pPr>
+      <w:r>
+        <w:rPr>
+          <w:b/>
+          <w:bCs/>
+          <w:i/>
+          <w:iCs/>
+          <w:sz w:val="24"/>
+          <w:szCs w:val="24"/>
+        </w:rPr>
+        <w:t>Semana 2: Requisitos y Diseño</w:t>
+      </w:r>
+    </w:p>
+    <w:p>
+      <w:pPr>
+        <w:spacing w:line="360" w:lineRule="auto"/>
+        <w:jc w:val="both"/>
+        <w:rPr>
+          <w:sz w:val="24"/>
+          <w:szCs w:val="24"/>
+        </w:rPr>
+      </w:pPr>
+      <w:r>
+        <w:rPr>
+          <w:sz w:val="24"/>
+          <w:szCs w:val="24"/>
+        </w:rPr>
+        <w:t>Día 6-7: Definir requisitos funcionales y casos de prueba iniciales.</w:t>
+      </w:r>
+    </w:p>
+    <w:p>
+      <w:pPr>
+        <w:spacing w:line="360" w:lineRule="auto"/>
+        <w:jc w:val="both"/>
+        <w:rPr>
+          <w:sz w:val="24"/>
+          <w:szCs w:val="24"/>
+        </w:rPr>
+      </w:pPr>
+      <w:r>
+        <w:rPr>
+          <w:sz w:val="24"/>
+          <w:szCs w:val="24"/>
+        </w:rPr>
+        <w:t>Día 8-9: Diseñar arquitectura técnica y seleccionar herramientas de prueba.</w:t>
+      </w:r>
+    </w:p>
+    <w:p>
+      <w:pPr>
+        <w:spacing w:line="360" w:lineRule="auto"/>
+        <w:jc w:val="both"/>
+        <w:rPr>
+          <w:b/>
+          <w:bCs/>
+          <w:i/>
+          <w:iCs/>
+          <w:sz w:val="24"/>
+          <w:szCs w:val="24"/>
+        </w:rPr>
+      </w:pPr>
+      <w:r>
+        <w:rPr>
+          <w:b/>
+          <w:bCs/>
+          <w:i/>
+          <w:iCs/>
+          <w:sz w:val="24"/>
+          <w:szCs w:val="24"/>
+        </w:rPr>
+        <w:t>Semana 3: Desarrollo y Pruebas Iniciales</w:t>
+      </w:r>
+    </w:p>
+    <w:p>
+      <w:pPr>
+        <w:spacing w:line="360" w:lineRule="auto"/>
+        <w:jc w:val="both"/>
+        <w:rPr>
+          <w:sz w:val="24"/>
+          <w:szCs w:val="24"/>
+        </w:rPr>
+      </w:pPr>
+      <w:r>
+        <w:rPr>
+          <w:sz w:val="24"/>
+          <w:szCs w:val="24"/>
+        </w:rPr>
+        <w:t>Día 10-13: Crear prototipos iniciales y realizar pruebas unitarias.</w:t>
+      </w:r>
+    </w:p>
+    <w:p>
+      <w:pPr>
+        <w:spacing w:line="360" w:lineRule="auto"/>
+        <w:jc w:val="both"/>
+        <w:rPr>
+          <w:sz w:val="24"/>
+          <w:szCs w:val="24"/>
+        </w:rPr>
+      </w:pPr>
+      <w:r>
+        <w:rPr>
+          <w:sz w:val="24"/>
+          <w:szCs w:val="24"/>
+        </w:rPr>
+        <w:t>Día 14: Identificar y corregir errores funcionales básicos.</w:t>
+      </w:r>
+    </w:p>
+    <w:p>
+      <w:pPr>
+        <w:spacing w:line="360" w:lineRule="auto"/>
+        <w:jc w:val="both"/>
+        <w:rPr>
+          <w:b/>
+          <w:bCs/>
+          <w:i/>
+          <w:iCs/>
+          <w:sz w:val="24"/>
+          <w:szCs w:val="24"/>
+        </w:rPr>
+      </w:pPr>
+      <w:r>
+        <w:rPr>
+          <w:b/>
+          <w:bCs/>
+          <w:i/>
+          <w:iCs/>
+          <w:sz w:val="24"/>
+          <w:szCs w:val="24"/>
+        </w:rPr>
+        <w:t>Semana 4: Pruebas Funcionales y Usabilidad</w:t>
+      </w:r>
+    </w:p>
+    <w:p>
+      <w:pPr>
+        <w:spacing w:line="360" w:lineRule="auto"/>
+        <w:jc w:val="both"/>
+        <w:rPr>
+          <w:sz w:val="24"/>
+          <w:szCs w:val="24"/>
+        </w:rPr>
+      </w:pPr>
+      <w:r>
+        <w:rPr>
+          <w:sz w:val="24"/>
+          <w:szCs w:val="24"/>
+        </w:rPr>
+        <w:t>Día 15-16: Pruebas funcionales para validar el flujo de interacción.</w:t>
+      </w:r>
+    </w:p>
+    <w:p>
+      <w:pPr>
+        <w:spacing w:line="360" w:lineRule="auto"/>
+        <w:jc w:val="both"/>
+        <w:rPr>
+          <w:sz w:val="24"/>
+          <w:szCs w:val="24"/>
+        </w:rPr>
+      </w:pPr>
+      <w:r>
+        <w:rPr>
+          <w:sz w:val="24"/>
+          <w:szCs w:val="24"/>
+        </w:rPr>
+        <w:t>Día 17-18: Pruebas de usabilidad con usuarios reales y ajustes.</w:t>
+      </w:r>
+    </w:p>
+    <w:p>
+      <w:pPr>
+        <w:spacing w:line="360" w:lineRule="auto"/>
+        <w:jc w:val="both"/>
+        <w:rPr>
+          <w:b/>
+          <w:bCs/>
+          <w:i/>
+          <w:iCs/>
+          <w:sz w:val="24"/>
+          <w:szCs w:val="24"/>
+        </w:rPr>
+      </w:pPr>
+      <w:r>
+        <w:rPr>
+          <w:b/>
+          <w:bCs/>
+          <w:i/>
+          <w:iCs/>
+          <w:sz w:val="24"/>
+          <w:szCs w:val="24"/>
+        </w:rPr>
+        <w:t>Semana 5: Rendimiento y Seguridad</w:t>
+      </w:r>
+    </w:p>
+    <w:p>
+      <w:pPr>
+        <w:spacing w:line="360" w:lineRule="auto"/>
+        <w:jc w:val="both"/>
+        <w:rPr>
+          <w:sz w:val="24"/>
+          <w:szCs w:val="24"/>
+        </w:rPr>
+      </w:pPr>
+      <w:r>
+        <w:rPr>
+          <w:sz w:val="24"/>
+          <w:szCs w:val="24"/>
+        </w:rPr>
+        <w:t>Día 20-22: Pruebas de carga y auditorías de seguridad.</w:t>
+      </w:r>
+    </w:p>
+    <w:p>
+      <w:pPr>
+        <w:spacing w:line="360" w:lineRule="auto"/>
+        <w:jc w:val="both"/>
+        <w:rPr>
+          <w:b/>
+          <w:bCs/>
+          <w:i/>
+          <w:iCs/>
+          <w:sz w:val="24"/>
+          <w:szCs w:val="24"/>
+        </w:rPr>
+      </w:pPr>
+      <w:r>
+        <w:rPr>
+          <w:b/>
+          <w:bCs/>
+          <w:i/>
+          <w:iCs/>
+          <w:sz w:val="24"/>
+          <w:szCs w:val="24"/>
+        </w:rPr>
+        <w:t>Semana 6: Validación y Lanzamiento</w:t>
+      </w:r>
+    </w:p>
+    <w:p>
+      <w:pPr>
+        <w:spacing w:line="360" w:lineRule="auto"/>
+        <w:jc w:val="both"/>
+        <w:rPr>
+          <w:sz w:val="24"/>
+          <w:szCs w:val="24"/>
+        </w:rPr>
+      </w:pPr>
+      <w:r>
+        <w:rPr>
+          <w:sz w:val="24"/>
+          <w:szCs w:val="24"/>
+        </w:rPr>
+        <w:t>Día 23-25: Validación final y preparación de documentación.</w:t>
+      </w:r>
+    </w:p>
+    <w:p>
+      <w:pPr>
+        <w:spacing w:line="360" w:lineRule="auto"/>
+        <w:jc w:val="both"/>
+        <w:rPr>
+          <w:sz w:val="24"/>
+          <w:szCs w:val="24"/>
+        </w:rPr>
+      </w:pPr>
+      <w:r>
+        <w:rPr>
+          <w:sz w:val="24"/>
+          <w:szCs w:val="24"/>
+        </w:rPr>
+        <w:t xml:space="preserve">Día 26-28: Aprobación y lanzamiento oficial del </w:t>
+      </w:r>
+      <w:proofErr w:type="spellStart"/>
+      <w:r>
+        <w:rPr>
+          <w:sz w:val="24"/>
+          <w:szCs w:val="24"/>
+        </w:rPr>
+        <w:t>chatbot</w:t>
+      </w:r>
+      <w:proofErr w:type="spellEnd"/>
+      <w:r>
+        <w:rPr>
+          <w:sz w:val="24"/>
+          <w:szCs w:val="24"/>
+        </w:rPr>
+        <w:t>.</w:t>
+      </w:r>
+    </w:p>
+    <w:p>
+      <w:pPr>
+        <w:spacing w:line="360" w:lineRule="auto"/>
+        <w:jc w:val="both"/>
+        <w:rPr>
+          <w:sz w:val="24"/>
+          <w:szCs w:val="24"/>
+        </w:rPr>
+      </w:pPr>
+      <w:r>
+        <w:rPr>
+          <w:sz w:val="24"/>
+          <w:szCs w:val="24"/>
+        </w:rPr>
         <w:t>E</w:t>
       </w:r>
       <w:r>
@@ -2307,10 +2869,31 @@
     </w:p>
     <w:p>
       <w:pPr>
+        <w:spacing w:line="360" w:lineRule="auto"/>
+        <w:jc w:val="both"/>
+        <w:rPr>
+          <w:sz w:val="24"/>
+          <w:szCs w:val="24"/>
+        </w:rPr>
+      </w:pPr>
+    </w:p>
+    <w:p>
+      <w:pPr>
+        <w:spacing w:line="360" w:lineRule="auto"/>
+        <w:jc w:val="both"/>
+        <w:rPr>
+          <w:sz w:val="24"/>
+          <w:szCs w:val="24"/>
+        </w:rPr>
+      </w:pPr>
+    </w:p>
+    <w:p>
+      <w:pPr>
         <w:pStyle w:val="Ttulo1"/>
       </w:pPr>
-      <w:bookmarkStart w:id="2" w:name="_Toc185547267"/>
-      <w:r>
+      <w:bookmarkStart w:id="2" w:name="_Toc185605047"/>
+      <w:r>
+        <w:lastRenderedPageBreak/>
         <w:t>Arquitectura y justificación</w:t>
       </w:r>
       <w:bookmarkEnd w:id="2"/>
@@ -2332,7 +2915,7 @@
       <w:pPr>
         <w:pStyle w:val="Ttulo1"/>
       </w:pPr>
-      <w:bookmarkStart w:id="3" w:name="_Toc185547268"/>
+      <w:bookmarkStart w:id="3" w:name="_Toc185605048"/>
       <w:r>
         <w:t>Metodología y justificación</w:t>
       </w:r>
@@ -2355,7 +2938,7 @@
       <w:pPr>
         <w:pStyle w:val="Ttulo1"/>
       </w:pPr>
-      <w:bookmarkStart w:id="4" w:name="_Toc185547269"/>
+      <w:bookmarkStart w:id="4" w:name="_Toc185605049"/>
       <w:r>
         <w:t>Código del proyecto</w:t>
       </w:r>
@@ -2378,7 +2961,7 @@
       <w:pPr>
         <w:pStyle w:val="Ttulo1"/>
       </w:pPr>
-      <w:bookmarkStart w:id="5" w:name="_Toc185547270"/>
+      <w:bookmarkStart w:id="5" w:name="_Toc185605050"/>
       <w:r>
         <w:t>Documentación para replicar</w:t>
       </w:r>
@@ -2401,7 +2984,7 @@
       <w:pPr>
         <w:pStyle w:val="Ttulo1"/>
       </w:pPr>
-      <w:bookmarkStart w:id="6" w:name="_Toc185547271"/>
+      <w:bookmarkStart w:id="6" w:name="_Toc185605051"/>
       <w:r>
         <w:t>Propuesta económica</w:t>
       </w:r>
@@ -2418,7 +3001,7 @@
       </w:pPr>
     </w:p>
     <w:sectPr>
-      <w:footerReference w:type="default" r:id="rId9"/>
+      <w:footerReference w:type="default" r:id="rId11"/>
       <w:pgSz w:w="12240" w:h="15840"/>
       <w:pgMar w:top="1440" w:right="1440" w:bottom="1440" w:left="1440" w:header="720" w:footer="720" w:gutter="0"/>
       <w:pgNumType w:start="1"/>
@@ -2753,6 +3336,122 @@
     </w:lvl>
   </w:abstractNum>
   <w:abstractNum w:abstractNumId="2" w15:restartNumberingAfterBreak="0">
+    <w:nsid w:val="0A6A2F02"/>
+    <w:multiLevelType w:val="multilevel"/>
+    <w:tmpl w:val="4E520422"/>
+    <w:lvl w:ilvl="0">
+      <w:start w:val="1"/>
+      <w:numFmt w:val="bullet"/>
+      <w:lvlText w:val=""/>
+      <w:lvlJc w:val="left"/>
+      <w:pPr>
+        <w:tabs>
+          <w:tab w:val="num" w:pos="360"/>
+        </w:tabs>
+        <w:ind w:left="360" w:hanging="360"/>
+      </w:pPr>
+      <w:rPr>
+        <w:rFonts w:ascii="Symbol" w:hAnsi="Symbol" w:hint="default"/>
+      </w:rPr>
+    </w:lvl>
+    <w:lvl w:ilvl="1" w:tentative="1">
+      <w:start w:val="1"/>
+      <w:numFmt w:val="decimal"/>
+      <w:lvlText w:val="%2."/>
+      <w:lvlJc w:val="left"/>
+      <w:pPr>
+        <w:tabs>
+          <w:tab w:val="num" w:pos="1080"/>
+        </w:tabs>
+        <w:ind w:left="1080" w:hanging="360"/>
+      </w:pPr>
+    </w:lvl>
+    <w:lvl w:ilvl="2" w:tentative="1">
+      <w:start w:val="1"/>
+      <w:numFmt w:val="decimal"/>
+      <w:lvlText w:val="%3."/>
+      <w:lvlJc w:val="left"/>
+      <w:pPr>
+        <w:tabs>
+          <w:tab w:val="num" w:pos="1800"/>
+        </w:tabs>
+        <w:ind w:left="1800" w:hanging="360"/>
+      </w:pPr>
+    </w:lvl>
+    <w:lvl w:ilvl="3" w:tentative="1">
+      <w:start w:val="1"/>
+      <w:numFmt w:val="decimal"/>
+      <w:lvlText w:val="%4."/>
+      <w:lvlJc w:val="left"/>
+      <w:pPr>
+        <w:tabs>
+          <w:tab w:val="num" w:pos="2520"/>
+        </w:tabs>
+        <w:ind w:left="2520" w:hanging="360"/>
+      </w:pPr>
+    </w:lvl>
+    <w:lvl w:ilvl="4" w:tentative="1">
+      <w:start w:val="1"/>
+      <w:numFmt w:val="decimal"/>
+      <w:lvlText w:val="%5."/>
+      <w:lvlJc w:val="left"/>
+      <w:pPr>
+        <w:tabs>
+          <w:tab w:val="num" w:pos="3240"/>
+        </w:tabs>
+        <w:ind w:left="3240" w:hanging="360"/>
+      </w:pPr>
+    </w:lvl>
+    <w:lvl w:ilvl="5" w:tentative="1">
+      <w:start w:val="1"/>
+      <w:numFmt w:val="decimal"/>
+      <w:lvlText w:val="%6."/>
+      <w:lvlJc w:val="left"/>
+      <w:pPr>
+        <w:tabs>
+          <w:tab w:val="num" w:pos="3960"/>
+        </w:tabs>
+        <w:ind w:left="3960" w:hanging="360"/>
+      </w:pPr>
+    </w:lvl>
+    <w:lvl w:ilvl="6" w:tentative="1">
+      <w:start w:val="1"/>
+      <w:numFmt w:val="decimal"/>
+      <w:lvlText w:val="%7."/>
+      <w:lvlJc w:val="left"/>
+      <w:pPr>
+        <w:tabs>
+          <w:tab w:val="num" w:pos="4680"/>
+        </w:tabs>
+        <w:ind w:left="4680" w:hanging="360"/>
+      </w:pPr>
+    </w:lvl>
+    <w:lvl w:ilvl="7" w:tentative="1">
+      <w:start w:val="1"/>
+      <w:numFmt w:val="decimal"/>
+      <w:lvlText w:val="%8."/>
+      <w:lvlJc w:val="left"/>
+      <w:pPr>
+        <w:tabs>
+          <w:tab w:val="num" w:pos="5400"/>
+        </w:tabs>
+        <w:ind w:left="5400" w:hanging="360"/>
+      </w:pPr>
+    </w:lvl>
+    <w:lvl w:ilvl="8" w:tentative="1">
+      <w:start w:val="1"/>
+      <w:numFmt w:val="decimal"/>
+      <w:lvlText w:val="%9."/>
+      <w:lvlJc w:val="left"/>
+      <w:pPr>
+        <w:tabs>
+          <w:tab w:val="num" w:pos="6120"/>
+        </w:tabs>
+        <w:ind w:left="6120" w:hanging="360"/>
+      </w:pPr>
+    </w:lvl>
+  </w:abstractNum>
+  <w:abstractNum w:abstractNumId="3" w15:restartNumberingAfterBreak="0">
     <w:nsid w:val="0EFF07C4"/>
     <w:multiLevelType w:val="hybridMultilevel"/>
     <w:tmpl w:val="206AD51A"/>
@@ -2865,7 +3564,7 @@
       </w:rPr>
     </w:lvl>
   </w:abstractNum>
-  <w:abstractNum w:abstractNumId="3" w15:restartNumberingAfterBreak="0">
+  <w:abstractNum w:abstractNumId="4" w15:restartNumberingAfterBreak="0">
     <w:nsid w:val="13D34394"/>
     <w:multiLevelType w:val="multilevel"/>
     <w:tmpl w:val="8D30DE72"/>
@@ -3014,7 +3713,7 @@
       </w:rPr>
     </w:lvl>
   </w:abstractNum>
-  <w:abstractNum w:abstractNumId="4" w15:restartNumberingAfterBreak="0">
+  <w:abstractNum w:abstractNumId="5" w15:restartNumberingAfterBreak="0">
     <w:nsid w:val="1CAA5CE5"/>
     <w:multiLevelType w:val="multilevel"/>
     <w:tmpl w:val="32CC4A70"/>
@@ -3163,7 +3862,7 @@
       </w:rPr>
     </w:lvl>
   </w:abstractNum>
-  <w:abstractNum w:abstractNumId="5" w15:restartNumberingAfterBreak="0">
+  <w:abstractNum w:abstractNumId="6" w15:restartNumberingAfterBreak="0">
     <w:nsid w:val="1FE9617E"/>
     <w:multiLevelType w:val="multilevel"/>
     <w:tmpl w:val="C1CE8732"/>
@@ -3312,7 +4011,7 @@
       </w:rPr>
     </w:lvl>
   </w:abstractNum>
-  <w:abstractNum w:abstractNumId="6" w15:restartNumberingAfterBreak="0">
+  <w:abstractNum w:abstractNumId="7" w15:restartNumberingAfterBreak="0">
     <w:nsid w:val="30EE5BAD"/>
     <w:multiLevelType w:val="multilevel"/>
     <w:tmpl w:val="8B48E8C6"/>
@@ -3461,7 +4160,7 @@
       </w:rPr>
     </w:lvl>
   </w:abstractNum>
-  <w:abstractNum w:abstractNumId="7" w15:restartNumberingAfterBreak="0">
+  <w:abstractNum w:abstractNumId="8" w15:restartNumberingAfterBreak="0">
     <w:nsid w:val="34444969"/>
     <w:multiLevelType w:val="multilevel"/>
     <w:tmpl w:val="FE525216"/>
@@ -3610,7 +4309,123 @@
       </w:rPr>
     </w:lvl>
   </w:abstractNum>
-  <w:abstractNum w:abstractNumId="8" w15:restartNumberingAfterBreak="0">
+  <w:abstractNum w:abstractNumId="9" w15:restartNumberingAfterBreak="0">
+    <w:nsid w:val="4AAD166B"/>
+    <w:multiLevelType w:val="multilevel"/>
+    <w:tmpl w:val="4E520422"/>
+    <w:lvl w:ilvl="0">
+      <w:start w:val="1"/>
+      <w:numFmt w:val="bullet"/>
+      <w:lvlText w:val=""/>
+      <w:lvlJc w:val="left"/>
+      <w:pPr>
+        <w:tabs>
+          <w:tab w:val="num" w:pos="360"/>
+        </w:tabs>
+        <w:ind w:left="360" w:hanging="360"/>
+      </w:pPr>
+      <w:rPr>
+        <w:rFonts w:ascii="Symbol" w:hAnsi="Symbol" w:hint="default"/>
+      </w:rPr>
+    </w:lvl>
+    <w:lvl w:ilvl="1" w:tentative="1">
+      <w:start w:val="1"/>
+      <w:numFmt w:val="decimal"/>
+      <w:lvlText w:val="%2."/>
+      <w:lvlJc w:val="left"/>
+      <w:pPr>
+        <w:tabs>
+          <w:tab w:val="num" w:pos="1080"/>
+        </w:tabs>
+        <w:ind w:left="1080" w:hanging="360"/>
+      </w:pPr>
+    </w:lvl>
+    <w:lvl w:ilvl="2" w:tentative="1">
+      <w:start w:val="1"/>
+      <w:numFmt w:val="decimal"/>
+      <w:lvlText w:val="%3."/>
+      <w:lvlJc w:val="left"/>
+      <w:pPr>
+        <w:tabs>
+          <w:tab w:val="num" w:pos="1800"/>
+        </w:tabs>
+        <w:ind w:left="1800" w:hanging="360"/>
+      </w:pPr>
+    </w:lvl>
+    <w:lvl w:ilvl="3" w:tentative="1">
+      <w:start w:val="1"/>
+      <w:numFmt w:val="decimal"/>
+      <w:lvlText w:val="%4."/>
+      <w:lvlJc w:val="left"/>
+      <w:pPr>
+        <w:tabs>
+          <w:tab w:val="num" w:pos="2520"/>
+        </w:tabs>
+        <w:ind w:left="2520" w:hanging="360"/>
+      </w:pPr>
+    </w:lvl>
+    <w:lvl w:ilvl="4" w:tentative="1">
+      <w:start w:val="1"/>
+      <w:numFmt w:val="decimal"/>
+      <w:lvlText w:val="%5."/>
+      <w:lvlJc w:val="left"/>
+      <w:pPr>
+        <w:tabs>
+          <w:tab w:val="num" w:pos="3240"/>
+        </w:tabs>
+        <w:ind w:left="3240" w:hanging="360"/>
+      </w:pPr>
+    </w:lvl>
+    <w:lvl w:ilvl="5" w:tentative="1">
+      <w:start w:val="1"/>
+      <w:numFmt w:val="decimal"/>
+      <w:lvlText w:val="%6."/>
+      <w:lvlJc w:val="left"/>
+      <w:pPr>
+        <w:tabs>
+          <w:tab w:val="num" w:pos="3960"/>
+        </w:tabs>
+        <w:ind w:left="3960" w:hanging="360"/>
+      </w:pPr>
+    </w:lvl>
+    <w:lvl w:ilvl="6" w:tentative="1">
+      <w:start w:val="1"/>
+      <w:numFmt w:val="decimal"/>
+      <w:lvlText w:val="%7."/>
+      <w:lvlJc w:val="left"/>
+      <w:pPr>
+        <w:tabs>
+          <w:tab w:val="num" w:pos="4680"/>
+        </w:tabs>
+        <w:ind w:left="4680" w:hanging="360"/>
+      </w:pPr>
+    </w:lvl>
+    <w:lvl w:ilvl="7" w:tentative="1">
+      <w:start w:val="1"/>
+      <w:numFmt w:val="decimal"/>
+      <w:lvlText w:val="%8."/>
+      <w:lvlJc w:val="left"/>
+      <w:pPr>
+        <w:tabs>
+          <w:tab w:val="num" w:pos="5400"/>
+        </w:tabs>
+        <w:ind w:left="5400" w:hanging="360"/>
+      </w:pPr>
+    </w:lvl>
+    <w:lvl w:ilvl="8" w:tentative="1">
+      <w:start w:val="1"/>
+      <w:numFmt w:val="decimal"/>
+      <w:lvlText w:val="%9."/>
+      <w:lvlJc w:val="left"/>
+      <w:pPr>
+        <w:tabs>
+          <w:tab w:val="num" w:pos="6120"/>
+        </w:tabs>
+        <w:ind w:left="6120" w:hanging="360"/>
+      </w:pPr>
+    </w:lvl>
+  </w:abstractNum>
+  <w:abstractNum w:abstractNumId="10" w15:restartNumberingAfterBreak="0">
     <w:nsid w:val="54697BE5"/>
     <w:multiLevelType w:val="hybridMultilevel"/>
     <w:tmpl w:val="851ABC22"/>
@@ -3723,7 +4538,7 @@
       </w:rPr>
     </w:lvl>
   </w:abstractNum>
-  <w:abstractNum w:abstractNumId="9" w15:restartNumberingAfterBreak="0">
+  <w:abstractNum w:abstractNumId="11" w15:restartNumberingAfterBreak="0">
     <w:nsid w:val="64EE55EF"/>
     <w:multiLevelType w:val="hybridMultilevel"/>
     <w:tmpl w:val="E124AAC8"/>
@@ -3837,34 +4652,40 @@
     </w:lvl>
   </w:abstractNum>
   <w:num w:numId="1" w16cid:durableId="43649937">
-    <w:abstractNumId w:val="9"/>
+    <w:abstractNumId w:val="11"/>
   </w:num>
   <w:num w:numId="2" w16cid:durableId="1605185335">
-    <w:abstractNumId w:val="2"/>
+    <w:abstractNumId w:val="3"/>
   </w:num>
   <w:num w:numId="3" w16cid:durableId="513417571">
     <w:abstractNumId w:val="1"/>
   </w:num>
   <w:num w:numId="4" w16cid:durableId="2143568848">
+    <w:abstractNumId w:val="6"/>
+  </w:num>
+  <w:num w:numId="5" w16cid:durableId="847448765">
+    <w:abstractNumId w:val="8"/>
+  </w:num>
+  <w:num w:numId="6" w16cid:durableId="76900732">
     <w:abstractNumId w:val="5"/>
   </w:num>
-  <w:num w:numId="5" w16cid:durableId="847448765">
-    <w:abstractNumId w:val="7"/>
-  </w:num>
-  <w:num w:numId="6" w16cid:durableId="76900732">
+  <w:num w:numId="7" w16cid:durableId="531497604">
     <w:abstractNumId w:val="4"/>
   </w:num>
-  <w:num w:numId="7" w16cid:durableId="531497604">
-    <w:abstractNumId w:val="3"/>
-  </w:num>
   <w:num w:numId="8" w16cid:durableId="982738073">
-    <w:abstractNumId w:val="6"/>
+    <w:abstractNumId w:val="7"/>
   </w:num>
   <w:num w:numId="9" w16cid:durableId="1916284163">
     <w:abstractNumId w:val="0"/>
   </w:num>
   <w:num w:numId="10" w16cid:durableId="966618734">
-    <w:abstractNumId w:val="8"/>
+    <w:abstractNumId w:val="10"/>
+  </w:num>
+  <w:num w:numId="11" w16cid:durableId="958223988">
+    <w:abstractNumId w:val="2"/>
+  </w:num>
+  <w:num w:numId="12" w16cid:durableId="2014801158">
+    <w:abstractNumId w:val="9"/>
   </w:num>
 </w:numbering>
 </file>
@@ -4475,6 +5296,7 @@
   <w:style w:type="character" w:default="1" w:styleId="Fuentedeprrafopredeter">
     <w:name w:val="Default Paragraph Font"/>
     <w:uiPriority w:val="1"/>
+    <w:semiHidden/>
     <w:unhideWhenUsed/>
   </w:style>
   <w:style w:type="table" w:default="1" w:styleId="Tablanormal">

</xml_diff>